<commit_message>
Incorporated spousal support items to NOH and default motion; changed 'moving party' field to reflect party role; added spousal support items to POS; replaced tags in initial plaintiff/defendant name blocks
</commit_message>
<xml_diff>
--- a/docassemble/MLHDivorceAndCustody/data/templates/noh_divorce.docx
+++ b/docassemble/MLHDivorceAndCustody/data/templates/noh_divorce.docx
@@ -158,20 +158,12 @@
             <w:r>
               <w:rPr>
                 <w:rFonts w:ascii="Times New Roman" w:hAnsi="Times New Roman" w:cs="Times New Roman"/>
-                <w:sz w:val="22"/>
-                <w:szCs w:val="22"/>
-              </w:rPr>
-              <w:t>{% if user_ask_role == “plaintiff” %}</w:t>
-            </w:r>
-            <w:r>
-              <w:rPr>
-                <w:rFonts w:ascii="Times New Roman" w:hAnsi="Times New Roman" w:cs="Times New Roman"/>
                 <w:b/>
                 <w:bCs/>
                 <w:sz w:val="22"/>
                 <w:szCs w:val="22"/>
               </w:rPr>
-              <w:t>{{ users[0].name_full()</w:t>
+              <w:t xml:space="preserve">{{ </w:t>
             </w:r>
             <w:r>
               <w:rPr>
@@ -181,7 +173,7 @@
                 <w:sz w:val="22"/>
                 <w:szCs w:val="22"/>
               </w:rPr>
-              <w:t xml:space="preserve"> | upper</w:t>
+              <w:t>plaintiffs</w:t>
             </w:r>
             <w:r>
               <w:rPr>
@@ -191,15 +183,7 @@
                 <w:sz w:val="22"/>
                 <w:szCs w:val="22"/>
               </w:rPr>
-              <w:t xml:space="preserve"> }}</w:t>
-            </w:r>
-            <w:r>
-              <w:rPr>
-                <w:rFonts w:ascii="Times New Roman" w:hAnsi="Times New Roman" w:cs="Times New Roman"/>
-                <w:sz w:val="22"/>
-                <w:szCs w:val="22"/>
-              </w:rPr>
-              <w:t>{% else %}</w:t>
+              <w:t>[0].name_full()</w:t>
             </w:r>
             <w:r>
               <w:rPr>
@@ -209,7 +193,7 @@
                 <w:sz w:val="22"/>
                 <w:szCs w:val="22"/>
               </w:rPr>
-              <w:t>{{ other_parties[0].name_full()</w:t>
+              <w:t xml:space="preserve"> | upper</w:t>
             </w:r>
             <w:r>
               <w:rPr>
@@ -219,25 +203,7 @@
                 <w:sz w:val="22"/>
                 <w:szCs w:val="22"/>
               </w:rPr>
-              <w:t xml:space="preserve"> | upper</w:t>
-            </w:r>
-            <w:r>
-              <w:rPr>
-                <w:rFonts w:ascii="Times New Roman" w:hAnsi="Times New Roman" w:cs="Times New Roman"/>
-                <w:b/>
-                <w:bCs/>
-                <w:sz w:val="22"/>
-                <w:szCs w:val="22"/>
-              </w:rPr>
               <w:t xml:space="preserve"> }}</w:t>
-            </w:r>
-            <w:r>
-              <w:rPr>
-                <w:rFonts w:ascii="Times New Roman" w:hAnsi="Times New Roman" w:cs="Times New Roman"/>
-                <w:sz w:val="22"/>
-                <w:szCs w:val="22"/>
-              </w:rPr>
-              <w:t>{% endif %}</w:t>
             </w:r>
           </w:p>
           <w:p>
@@ -358,14 +324,6 @@
             <w:r>
               <w:rPr>
                 <w:rFonts w:ascii="Times New Roman" w:hAnsi="Times New Roman" w:cs="Times New Roman"/>
-                <w:sz w:val="22"/>
-                <w:szCs w:val="22"/>
-              </w:rPr>
-              <w:t>{% if user_ask_role == “plaintiff” %}</w:t>
-            </w:r>
-            <w:r>
-              <w:rPr>
-                <w:rFonts w:ascii="Times New Roman" w:hAnsi="Times New Roman" w:cs="Times New Roman"/>
                 <w:b/>
                 <w:bCs/>
                 <w:sz w:val="22"/>
@@ -381,7 +339,7 @@
                 <w:sz w:val="22"/>
                 <w:szCs w:val="22"/>
               </w:rPr>
-              <w:t>other_parties</w:t>
+              <w:t>defendants</w:t>
             </w:r>
             <w:r>
               <w:rPr>
@@ -419,65 +377,7 @@
                 <w:sz w:val="22"/>
                 <w:szCs w:val="22"/>
               </w:rPr>
-              <w:t>{% else %}</w:t>
-            </w:r>
-            <w:r>
-              <w:rPr>
-                <w:rFonts w:ascii="Times New Roman" w:hAnsi="Times New Roman" w:cs="Times New Roman"/>
-                <w:b/>
-                <w:bCs/>
-                <w:sz w:val="22"/>
-                <w:szCs w:val="22"/>
-              </w:rPr>
-              <w:t xml:space="preserve">{{ </w:t>
-            </w:r>
-            <w:r>
-              <w:rPr>
-                <w:rFonts w:ascii="Times New Roman" w:hAnsi="Times New Roman" w:cs="Times New Roman"/>
-                <w:b/>
-                <w:bCs/>
-                <w:sz w:val="22"/>
-                <w:szCs w:val="22"/>
-              </w:rPr>
-              <w:t>users</w:t>
-            </w:r>
-            <w:r>
-              <w:rPr>
-                <w:rFonts w:ascii="Times New Roman" w:hAnsi="Times New Roman" w:cs="Times New Roman"/>
-                <w:b/>
-                <w:bCs/>
-                <w:sz w:val="22"/>
-                <w:szCs w:val="22"/>
-              </w:rPr>
-              <w:t>[0].name_full()</w:t>
-            </w:r>
-            <w:r>
-              <w:rPr>
-                <w:rFonts w:ascii="Times New Roman" w:hAnsi="Times New Roman" w:cs="Times New Roman"/>
-                <w:b/>
-                <w:bCs/>
-                <w:sz w:val="22"/>
-                <w:szCs w:val="22"/>
-              </w:rPr>
-              <w:t xml:space="preserve"> | upper</w:t>
-            </w:r>
-            <w:r>
-              <w:rPr>
-                <w:rFonts w:ascii="Times New Roman" w:hAnsi="Times New Roman" w:cs="Times New Roman"/>
-                <w:b/>
-                <w:bCs/>
-                <w:sz w:val="22"/>
-                <w:szCs w:val="22"/>
-              </w:rPr>
-              <w:t xml:space="preserve"> }}</w:t>
-            </w:r>
-            <w:r>
-              <w:rPr>
-                <w:rFonts w:ascii="Times New Roman" w:hAnsi="Times New Roman" w:cs="Times New Roman"/>
-                <w:sz w:val="22"/>
-                <w:szCs w:val="22"/>
-              </w:rPr>
-              <w:t>{% endif %}</w:t>
+              <w:t xml:space="preserve"> </w:t>
             </w:r>
             <w:r>
               <w:rPr>

</xml_diff>

<commit_message>
Make NOH forms closer match to LHI formatting; tweak POS formatting
</commit_message>
<xml_diff>
--- a/docassemble/MLHDivorceAndCustody/data/templates/noh_divorce.docx
+++ b/docassemble/MLHDivorceAndCustody/data/templates/noh_divorce.docx
@@ -8,17 +8,13 @@
         <w:jc w:val="center"/>
         <w:rPr>
           <w:rFonts w:ascii="Times New Roman" w:hAnsi="Times New Roman" w:cs="Times New Roman"/>
-          <w:b/>
-          <w:bCs/>
-          <w:sz w:val="22"/>
-          <w:szCs w:val="22"/>
-        </w:rPr>
-      </w:pPr>
-      <w:r>
-        <w:rPr>
-          <w:rFonts w:ascii="Times New Roman" w:hAnsi="Times New Roman" w:cs="Times New Roman"/>
-          <w:b/>
-          <w:bCs/>
+          <w:sz w:val="22"/>
+          <w:szCs w:val="22"/>
+        </w:rPr>
+      </w:pPr>
+      <w:r>
+        <w:rPr>
+          <w:rFonts w:ascii="Times New Roman" w:hAnsi="Times New Roman" w:cs="Times New Roman"/>
           <w:sz w:val="22"/>
           <w:szCs w:val="22"/>
         </w:rPr>
@@ -31,41 +27,63 @@
         <w:jc w:val="center"/>
         <w:rPr>
           <w:rFonts w:ascii="Times New Roman" w:hAnsi="Times New Roman" w:cs="Times New Roman"/>
-          <w:b/>
-          <w:bCs/>
-          <w:sz w:val="22"/>
-          <w:szCs w:val="22"/>
-        </w:rPr>
-      </w:pPr>
-      <w:r>
-        <w:rPr>
-          <w:rFonts w:ascii="Times New Roman" w:hAnsi="Times New Roman" w:cs="Times New Roman"/>
-          <w:b/>
-          <w:bCs/>
-          <w:sz w:val="22"/>
-          <w:szCs w:val="22"/>
-        </w:rPr>
-        <w:t xml:space="preserve">IN THE FAMILY DIVISION FOR THE  </w:t>
-      </w:r>
-      <w:r>
-        <w:rPr>
-          <w:rFonts w:ascii="Times New Roman" w:hAnsi="Times New Roman" w:cs="Times New Roman"/>
-          <w:b/>
-          <w:bCs/>
-          <w:sz w:val="22"/>
-          <w:szCs w:val="22"/>
-        </w:rPr>
-        <w:t>{{ the_court.number | upper }}</w:t>
-      </w:r>
-      <w:r>
-        <w:rPr>
-          <w:rFonts w:ascii="Times New Roman" w:hAnsi="Times New Roman" w:cs="Times New Roman"/>
-          <w:b/>
-          <w:bCs/>
-          <w:sz w:val="22"/>
-          <w:szCs w:val="22"/>
-        </w:rPr>
-        <w:t xml:space="preserve"> JUDICIAL CIRCUIT</w:t>
+          <w:sz w:val="22"/>
+          <w:szCs w:val="22"/>
+        </w:rPr>
+      </w:pPr>
+      <w:r>
+        <w:rPr>
+          <w:rFonts w:ascii="Times New Roman" w:hAnsi="Times New Roman" w:cs="Times New Roman"/>
+          <w:sz w:val="22"/>
+          <w:szCs w:val="22"/>
+        </w:rPr>
+        <w:t xml:space="preserve">IN THE FAMILY DIVISION FOR </w:t>
+      </w:r>
+      <w:proofErr w:type="gramStart"/>
+      <w:r>
+        <w:rPr>
+          <w:rFonts w:ascii="Times New Roman" w:hAnsi="Times New Roman" w:cs="Times New Roman"/>
+          <w:sz w:val="22"/>
+          <w:szCs w:val="22"/>
+        </w:rPr>
+        <w:t xml:space="preserve">THE  {{ </w:t>
+      </w:r>
+      <w:proofErr w:type="spellStart"/>
+      <w:r>
+        <w:rPr>
+          <w:rFonts w:ascii="Times New Roman" w:hAnsi="Times New Roman" w:cs="Times New Roman"/>
+          <w:sz w:val="22"/>
+          <w:szCs w:val="22"/>
+        </w:rPr>
+        <w:t>the</w:t>
+      </w:r>
+      <w:proofErr w:type="gramEnd"/>
+      <w:r>
+        <w:rPr>
+          <w:rFonts w:ascii="Times New Roman" w:hAnsi="Times New Roman" w:cs="Times New Roman"/>
+          <w:sz w:val="22"/>
+          <w:szCs w:val="22"/>
+        </w:rPr>
+        <w:t>_</w:t>
+      </w:r>
+      <w:proofErr w:type="gramStart"/>
+      <w:r>
+        <w:rPr>
+          <w:rFonts w:ascii="Times New Roman" w:hAnsi="Times New Roman" w:cs="Times New Roman"/>
+          <w:sz w:val="22"/>
+          <w:szCs w:val="22"/>
+        </w:rPr>
+        <w:t>court.number</w:t>
+      </w:r>
+      <w:proofErr w:type="spellEnd"/>
+      <w:proofErr w:type="gramEnd"/>
+      <w:r>
+        <w:rPr>
+          <w:rFonts w:ascii="Times New Roman" w:hAnsi="Times New Roman" w:cs="Times New Roman"/>
+          <w:sz w:val="22"/>
+          <w:szCs w:val="22"/>
+        </w:rPr>
+        <w:t xml:space="preserve"> }} JUDICIAL CIRCUIT</w:t>
       </w:r>
     </w:p>
     <w:p>
@@ -74,54 +92,90 @@
         <w:jc w:val="center"/>
         <w:rPr>
           <w:rFonts w:ascii="Times New Roman" w:hAnsi="Times New Roman" w:cs="Times New Roman"/>
-          <w:b/>
-          <w:bCs/>
-          <w:sz w:val="22"/>
-          <w:szCs w:val="22"/>
-        </w:rPr>
-      </w:pPr>
-      <w:r>
-        <w:rPr>
-          <w:rFonts w:ascii="Times New Roman" w:hAnsi="Times New Roman" w:cs="Times New Roman"/>
-          <w:b/>
-          <w:bCs/>
+          <w:sz w:val="22"/>
+          <w:szCs w:val="22"/>
+        </w:rPr>
+      </w:pPr>
+      <w:r>
+        <w:rPr>
+          <w:rFonts w:ascii="Times New Roman" w:hAnsi="Times New Roman" w:cs="Times New Roman"/>
           <w:sz w:val="22"/>
           <w:szCs w:val="22"/>
         </w:rPr>
         <w:t xml:space="preserve">COUNTY OF </w:t>
       </w:r>
-      <w:r>
-        <w:rPr>
-          <w:rFonts w:ascii="Times New Roman" w:hAnsi="Times New Roman" w:cs="Times New Roman"/>
-          <w:b/>
-          <w:bCs/>
-          <w:sz w:val="22"/>
-          <w:szCs w:val="22"/>
-        </w:rPr>
-        <w:t>{{ county_choice | upper }}</w:t>
+      <w:proofErr w:type="gramStart"/>
+      <w:r>
+        <w:rPr>
+          <w:rFonts w:ascii="Times New Roman" w:hAnsi="Times New Roman" w:cs="Times New Roman"/>
+          <w:sz w:val="22"/>
+          <w:szCs w:val="22"/>
+        </w:rPr>
+        <w:t xml:space="preserve">{{ </w:t>
+      </w:r>
+      <w:proofErr w:type="spellStart"/>
+      <w:r>
+        <w:rPr>
+          <w:rFonts w:ascii="Times New Roman" w:hAnsi="Times New Roman" w:cs="Times New Roman"/>
+          <w:sz w:val="22"/>
+          <w:szCs w:val="22"/>
+        </w:rPr>
+        <w:t>county</w:t>
+      </w:r>
+      <w:proofErr w:type="gramEnd"/>
+      <w:r>
+        <w:rPr>
+          <w:rFonts w:ascii="Times New Roman" w:hAnsi="Times New Roman" w:cs="Times New Roman"/>
+          <w:sz w:val="22"/>
+          <w:szCs w:val="22"/>
+        </w:rPr>
+        <w:t>_choice</w:t>
+      </w:r>
+      <w:proofErr w:type="spellEnd"/>
+      <w:r>
+        <w:rPr>
+          <w:rFonts w:ascii="Times New Roman" w:hAnsi="Times New Roman" w:cs="Times New Roman"/>
+          <w:sz w:val="22"/>
+          <w:szCs w:val="22"/>
+        </w:rPr>
+        <w:t xml:space="preserve"> | </w:t>
+      </w:r>
+      <w:proofErr w:type="gramStart"/>
+      <w:r>
+        <w:rPr>
+          <w:rFonts w:ascii="Times New Roman" w:hAnsi="Times New Roman" w:cs="Times New Roman"/>
+          <w:sz w:val="22"/>
+          <w:szCs w:val="22"/>
+        </w:rPr>
+        <w:t>upper }</w:t>
+      </w:r>
+      <w:proofErr w:type="gramEnd"/>
+      <w:r>
+        <w:rPr>
+          <w:rFonts w:ascii="Times New Roman" w:hAnsi="Times New Roman" w:cs="Times New Roman"/>
+          <w:sz w:val="22"/>
+          <w:szCs w:val="22"/>
+        </w:rPr>
+        <w:t>}</w:t>
       </w:r>
     </w:p>
     <w:p>
       <w:pPr>
         <w:spacing w:after="0" w:line="240" w:lineRule="auto"/>
-        <w:jc w:val="center"/>
-        <w:rPr>
-          <w:rFonts w:ascii="Times New Roman" w:hAnsi="Times New Roman" w:cs="Times New Roman"/>
-          <w:sz w:val="22"/>
-          <w:szCs w:val="22"/>
-        </w:rPr>
-      </w:pPr>
-    </w:p>
-    <w:p>
-      <w:pPr>
-        <w:spacing w:after="0" w:line="240" w:lineRule="auto"/>
-        <w:jc w:val="center"/>
-        <w:rPr>
-          <w:rFonts w:ascii="Times New Roman" w:hAnsi="Times New Roman" w:cs="Times New Roman"/>
-          <w:sz w:val="22"/>
-          <w:szCs w:val="22"/>
-        </w:rPr>
-      </w:pPr>
+        <w:rPr>
+          <w:rFonts w:ascii="Times New Roman" w:hAnsi="Times New Roman" w:cs="Times New Roman"/>
+          <w:sz w:val="22"/>
+          <w:szCs w:val="22"/>
+        </w:rPr>
+      </w:pPr>
+      <w:r>
+        <w:rPr>
+          <w:rFonts w:ascii="Times New Roman" w:hAnsi="Times New Roman" w:cs="Times New Roman"/>
+          <w:sz w:val="22"/>
+          <w:szCs w:val="22"/>
+        </w:rPr>
+        <w:t>__________________________________</w:t>
+      </w:r>
     </w:p>
     <w:tbl>
       <w:tblPr>
@@ -142,6 +196,9 @@
         <w:gridCol w:w="4675"/>
       </w:tblGrid>
       <w:tr>
+        <w:trPr>
+          <w:trHeight w:val="2277"/>
+        </w:trPr>
         <w:tc>
           <w:tcPr>
             <w:tcW w:w="4675" w:type="dxa"/>
@@ -149,74 +206,109 @@
           </w:tcPr>
           <w:p>
             <w:pPr>
+              <w:spacing w:after="60"/>
               <w:rPr>
                 <w:rFonts w:ascii="Times New Roman" w:hAnsi="Times New Roman" w:cs="Times New Roman"/>
                 <w:sz w:val="22"/>
                 <w:szCs w:val="22"/>
               </w:rPr>
             </w:pPr>
-            <w:r>
-              <w:rPr>
-                <w:rFonts w:ascii="Times New Roman" w:hAnsi="Times New Roman" w:cs="Times New Roman"/>
-                <w:b/>
-                <w:bCs/>
-                <w:sz w:val="22"/>
-                <w:szCs w:val="22"/>
-              </w:rPr>
-              <w:t xml:space="preserve">{{ </w:t>
-            </w:r>
-            <w:r>
-              <w:rPr>
-                <w:rFonts w:ascii="Times New Roman" w:hAnsi="Times New Roman" w:cs="Times New Roman"/>
-                <w:b/>
-                <w:bCs/>
-                <w:sz w:val="22"/>
-                <w:szCs w:val="22"/>
-              </w:rPr>
-              <w:t>plaintiffs</w:t>
-            </w:r>
-            <w:r>
-              <w:rPr>
-                <w:rFonts w:ascii="Times New Roman" w:hAnsi="Times New Roman" w:cs="Times New Roman"/>
-                <w:b/>
-                <w:bCs/>
-                <w:sz w:val="22"/>
-                <w:szCs w:val="22"/>
-              </w:rPr>
-              <w:t>[0].name_full()</w:t>
-            </w:r>
-            <w:r>
-              <w:rPr>
-                <w:rFonts w:ascii="Times New Roman" w:hAnsi="Times New Roman" w:cs="Times New Roman"/>
-                <w:b/>
-                <w:bCs/>
-                <w:sz w:val="22"/>
-                <w:szCs w:val="22"/>
-              </w:rPr>
-              <w:t xml:space="preserve"> | upper</w:t>
-            </w:r>
-            <w:r>
-              <w:rPr>
-                <w:rFonts w:ascii="Times New Roman" w:hAnsi="Times New Roman" w:cs="Times New Roman"/>
-                <w:b/>
-                <w:bCs/>
-                <w:sz w:val="22"/>
-                <w:szCs w:val="22"/>
-              </w:rPr>
-              <w:t xml:space="preserve"> }}</w:t>
+            <w:proofErr w:type="gramStart"/>
+            <w:r>
+              <w:rPr>
+                <w:rFonts w:ascii="Times New Roman" w:hAnsi="Times New Roman" w:cs="Times New Roman"/>
+                <w:sz w:val="22"/>
+                <w:szCs w:val="22"/>
+              </w:rPr>
+              <w:t>{{ plaintiffs</w:t>
+            </w:r>
+            <w:proofErr w:type="gramEnd"/>
+            <w:r>
+              <w:rPr>
+                <w:rFonts w:ascii="Times New Roman" w:hAnsi="Times New Roman" w:cs="Times New Roman"/>
+                <w:sz w:val="22"/>
+                <w:szCs w:val="22"/>
+              </w:rPr>
+              <w:t>[0].</w:t>
+            </w:r>
+            <w:proofErr w:type="spellStart"/>
+            <w:r>
+              <w:rPr>
+                <w:rFonts w:ascii="Times New Roman" w:hAnsi="Times New Roman" w:cs="Times New Roman"/>
+                <w:sz w:val="22"/>
+                <w:szCs w:val="22"/>
+              </w:rPr>
+              <w:t>name_</w:t>
+            </w:r>
+            <w:proofErr w:type="gramStart"/>
+            <w:r>
+              <w:rPr>
+                <w:rFonts w:ascii="Times New Roman" w:hAnsi="Times New Roman" w:cs="Times New Roman"/>
+                <w:sz w:val="22"/>
+                <w:szCs w:val="22"/>
+              </w:rPr>
+              <w:t>full</w:t>
+            </w:r>
+            <w:proofErr w:type="spellEnd"/>
+            <w:r>
+              <w:rPr>
+                <w:rFonts w:ascii="Times New Roman" w:hAnsi="Times New Roman" w:cs="Times New Roman"/>
+                <w:sz w:val="22"/>
+                <w:szCs w:val="22"/>
+              </w:rPr>
+              <w:t>() }</w:t>
+            </w:r>
+            <w:proofErr w:type="gramEnd"/>
+            <w:r>
+              <w:rPr>
+                <w:rFonts w:ascii="Times New Roman" w:hAnsi="Times New Roman" w:cs="Times New Roman"/>
+                <w:sz w:val="22"/>
+                <w:szCs w:val="22"/>
+              </w:rPr>
+              <w:t>}</w:t>
             </w:r>
           </w:p>
           <w:p>
             <w:pPr>
-              <w:rPr>
-                <w:rFonts w:ascii="Times New Roman" w:hAnsi="Times New Roman" w:cs="Times New Roman"/>
-                <w:sz w:val="22"/>
-                <w:szCs w:val="22"/>
+              <w:ind w:left="975"/>
+              <w:rPr>
+                <w:rFonts w:ascii="Times New Roman" w:hAnsi="Times New Roman" w:cs="Times New Roman"/>
+                <w:sz w:val="22"/>
+                <w:szCs w:val="22"/>
+              </w:rPr>
+            </w:pPr>
+            <w:r>
+              <w:rPr>
+                <w:rFonts w:ascii="Times New Roman" w:hAnsi="Times New Roman" w:cs="Times New Roman"/>
+                <w:b/>
+                <w:bCs/>
+                <w:sz w:val="22"/>
+                <w:szCs w:val="22"/>
+              </w:rPr>
+              <w:t>Plaintiff</w:t>
+            </w:r>
+            <w:r>
+              <w:rPr>
+                <w:rFonts w:ascii="Times New Roman" w:hAnsi="Times New Roman" w:cs="Times New Roman"/>
+                <w:sz w:val="22"/>
+                <w:szCs w:val="22"/>
+              </w:rPr>
+              <w:t>,</w:t>
+            </w:r>
+          </w:p>
+          <w:p>
+            <w:pPr>
+              <w:rPr>
+                <w:rFonts w:ascii="Times New Roman" w:hAnsi="Times New Roman" w:cs="Times New Roman"/>
+                <w:sz w:val="16"/>
+                <w:szCs w:val="16"/>
               </w:rPr>
             </w:pPr>
           </w:p>
           <w:p>
             <w:pPr>
+              <w:spacing w:line="360" w:lineRule="auto"/>
+              <w:ind w:left="975"/>
               <w:rPr>
                 <w:rFonts w:ascii="Times New Roman" w:hAnsi="Times New Roman" w:cs="Times New Roman"/>
                 <w:sz w:val="22"/>
@@ -226,33 +318,79 @@
             <w:r>
               <w:rPr>
                 <w:rFonts w:ascii="Times New Roman" w:hAnsi="Times New Roman" w:cs="Times New Roman"/>
-                <w:b/>
-                <w:bCs/>
-                <w:sz w:val="22"/>
-                <w:szCs w:val="22"/>
-              </w:rPr>
-              <w:t>Plaintiff</w:t>
-            </w:r>
-            <w:r>
-              <w:rPr>
-                <w:rFonts w:ascii="Times New Roman" w:hAnsi="Times New Roman" w:cs="Times New Roman"/>
-                <w:sz w:val="22"/>
-                <w:szCs w:val="22"/>
-              </w:rPr>
-              <w:t>,</w:t>
+                <w:sz w:val="22"/>
+                <w:szCs w:val="22"/>
+              </w:rPr>
+              <w:t>vs</w:t>
             </w:r>
           </w:p>
           <w:p>
             <w:pPr>
+              <w:spacing w:after="60"/>
               <w:rPr>
                 <w:rFonts w:ascii="Times New Roman" w:hAnsi="Times New Roman" w:cs="Times New Roman"/>
                 <w:sz w:val="22"/>
                 <w:szCs w:val="22"/>
               </w:rPr>
             </w:pPr>
+            <w:proofErr w:type="gramStart"/>
+            <w:r>
+              <w:rPr>
+                <w:rFonts w:ascii="Times New Roman" w:hAnsi="Times New Roman" w:cs="Times New Roman"/>
+                <w:sz w:val="22"/>
+                <w:szCs w:val="22"/>
+              </w:rPr>
+              <w:t>{{ defendants</w:t>
+            </w:r>
+            <w:proofErr w:type="gramEnd"/>
+            <w:r>
+              <w:rPr>
+                <w:rFonts w:ascii="Times New Roman" w:hAnsi="Times New Roman" w:cs="Times New Roman"/>
+                <w:sz w:val="22"/>
+                <w:szCs w:val="22"/>
+              </w:rPr>
+              <w:t>[0].</w:t>
+            </w:r>
+            <w:proofErr w:type="spellStart"/>
+            <w:r>
+              <w:rPr>
+                <w:rFonts w:ascii="Times New Roman" w:hAnsi="Times New Roman" w:cs="Times New Roman"/>
+                <w:sz w:val="22"/>
+                <w:szCs w:val="22"/>
+              </w:rPr>
+              <w:t>name_</w:t>
+            </w:r>
+            <w:proofErr w:type="gramStart"/>
+            <w:r>
+              <w:rPr>
+                <w:rFonts w:ascii="Times New Roman" w:hAnsi="Times New Roman" w:cs="Times New Roman"/>
+                <w:sz w:val="22"/>
+                <w:szCs w:val="22"/>
+              </w:rPr>
+              <w:t>full</w:t>
+            </w:r>
+            <w:proofErr w:type="spellEnd"/>
+            <w:r>
+              <w:rPr>
+                <w:rFonts w:ascii="Times New Roman" w:hAnsi="Times New Roman" w:cs="Times New Roman"/>
+                <w:sz w:val="22"/>
+                <w:szCs w:val="22"/>
+              </w:rPr>
+              <w:t>() }</w:t>
+            </w:r>
+            <w:proofErr w:type="gramEnd"/>
+            <w:r>
+              <w:rPr>
+                <w:rFonts w:ascii="Times New Roman" w:hAnsi="Times New Roman" w:cs="Times New Roman"/>
+                <w:sz w:val="22"/>
+                <w:szCs w:val="22"/>
+              </w:rPr>
+              <w:t>}</w:t>
+            </w:r>
           </w:p>
           <w:p>
             <w:pPr>
+              <w:ind w:left="975"/>
               <w:rPr>
                 <w:rFonts w:ascii="Times New Roman" w:hAnsi="Times New Roman" w:cs="Times New Roman"/>
                 <w:sz w:val="22"/>
@@ -262,10 +400,20 @@
             <w:r>
               <w:rPr>
                 <w:rFonts w:ascii="Times New Roman" w:hAnsi="Times New Roman" w:cs="Times New Roman"/>
-                <w:sz w:val="22"/>
-                <w:szCs w:val="22"/>
-              </w:rPr>
-              <w:t>vs</w:t>
+                <w:b/>
+                <w:bCs/>
+                <w:sz w:val="22"/>
+                <w:szCs w:val="22"/>
+              </w:rPr>
+              <w:t>Defendant</w:t>
+            </w:r>
+            <w:r>
+              <w:rPr>
+                <w:rFonts w:ascii="Times New Roman" w:hAnsi="Times New Roman" w:cs="Times New Roman"/>
+                <w:sz w:val="22"/>
+                <w:szCs w:val="22"/>
+              </w:rPr>
+              <w:t>.</w:t>
             </w:r>
           </w:p>
           <w:p>
@@ -276,108 +424,13 @@
                 <w:szCs w:val="22"/>
               </w:rPr>
             </w:pPr>
-          </w:p>
-          <w:p>
-            <w:pPr>
-              <w:rPr>
-                <w:rFonts w:ascii="Times New Roman" w:hAnsi="Times New Roman" w:cs="Times New Roman"/>
-                <w:sz w:val="22"/>
-                <w:szCs w:val="22"/>
-              </w:rPr>
-            </w:pPr>
-            <w:r>
-              <w:rPr>
-                <w:rFonts w:ascii="Times New Roman" w:hAnsi="Times New Roman" w:cs="Times New Roman"/>
-                <w:b/>
-                <w:bCs/>
-                <w:sz w:val="22"/>
-                <w:szCs w:val="22"/>
-              </w:rPr>
-              <w:t>Defendant</w:t>
-            </w:r>
-            <w:r>
-              <w:rPr>
-                <w:rFonts w:ascii="Times New Roman" w:hAnsi="Times New Roman" w:cs="Times New Roman"/>
-                <w:sz w:val="22"/>
-                <w:szCs w:val="22"/>
-              </w:rPr>
-              <w:t>.</w:t>
-            </w:r>
-          </w:p>
-          <w:p>
-            <w:pPr>
-              <w:rPr>
-                <w:rFonts w:ascii="Times New Roman" w:hAnsi="Times New Roman" w:cs="Times New Roman"/>
-                <w:sz w:val="22"/>
-                <w:szCs w:val="22"/>
-              </w:rPr>
-            </w:pPr>
-          </w:p>
-          <w:p>
-            <w:pPr>
-              <w:rPr>
-                <w:rFonts w:ascii="Times New Roman" w:hAnsi="Times New Roman" w:cs="Times New Roman"/>
-                <w:sz w:val="22"/>
-                <w:szCs w:val="22"/>
-              </w:rPr>
-            </w:pPr>
-            <w:r>
-              <w:rPr>
-                <w:rFonts w:ascii="Times New Roman" w:hAnsi="Times New Roman" w:cs="Times New Roman"/>
-                <w:b/>
-                <w:bCs/>
-                <w:sz w:val="22"/>
-                <w:szCs w:val="22"/>
-              </w:rPr>
-              <w:t xml:space="preserve">{{ </w:t>
-            </w:r>
-            <w:r>
-              <w:rPr>
-                <w:rFonts w:ascii="Times New Roman" w:hAnsi="Times New Roman" w:cs="Times New Roman"/>
-                <w:b/>
-                <w:bCs/>
-                <w:sz w:val="22"/>
-                <w:szCs w:val="22"/>
-              </w:rPr>
-              <w:t>defendants</w:t>
-            </w:r>
-            <w:r>
-              <w:rPr>
-                <w:rFonts w:ascii="Times New Roman" w:hAnsi="Times New Roman" w:cs="Times New Roman"/>
-                <w:b/>
-                <w:bCs/>
-                <w:sz w:val="22"/>
-                <w:szCs w:val="22"/>
-              </w:rPr>
-              <w:t>[0].name_full()</w:t>
-            </w:r>
-            <w:r>
-              <w:rPr>
-                <w:rFonts w:ascii="Times New Roman" w:hAnsi="Times New Roman" w:cs="Times New Roman"/>
-                <w:b/>
-                <w:bCs/>
-                <w:sz w:val="22"/>
-                <w:szCs w:val="22"/>
-              </w:rPr>
-              <w:t xml:space="preserve"> | upper</w:t>
-            </w:r>
-            <w:r>
-              <w:rPr>
-                <w:rFonts w:ascii="Times New Roman" w:hAnsi="Times New Roman" w:cs="Times New Roman"/>
-                <w:b/>
-                <w:bCs/>
-                <w:sz w:val="22"/>
-                <w:szCs w:val="22"/>
-              </w:rPr>
-              <w:t xml:space="preserve"> }}</w:t>
-            </w:r>
-            <w:r>
-              <w:rPr>
-                <w:rFonts w:ascii="Times New Roman" w:hAnsi="Times New Roman" w:cs="Times New Roman"/>
-                <w:sz w:val="22"/>
-                <w:szCs w:val="22"/>
-              </w:rPr>
-              <w:t xml:space="preserve"> </w:t>
+            <w:r>
+              <w:rPr>
+                <w:rFonts w:ascii="Times New Roman" w:hAnsi="Times New Roman" w:cs="Times New Roman"/>
+                <w:sz w:val="22"/>
+                <w:szCs w:val="22"/>
+              </w:rPr>
+              <w:t>_________________________________</w:t>
             </w:r>
             <w:r>
               <w:rPr>
@@ -431,47 +484,65 @@
               </w:rPr>
               <w:t xml:space="preserve"> </w:t>
             </w:r>
-            <w:r>
-              <w:rPr>
-                <w:rFonts w:ascii="Times New Roman" w:hAnsi="Times New Roman" w:cs="Times New Roman"/>
-                <w:sz w:val="22"/>
-                <w:szCs w:val="22"/>
-              </w:rPr>
-              <w:t>{% if docket_number %}</w:t>
-            </w:r>
-            <w:r>
-              <w:rPr>
-                <w:rFonts w:ascii="Times New Roman" w:hAnsi="Times New Roman" w:cs="Times New Roman"/>
-                <w:b/>
-                <w:bCs/>
-                <w:sz w:val="22"/>
-                <w:szCs w:val="22"/>
-              </w:rPr>
-              <w:t>{{ docket_number }}</w:t>
-            </w:r>
-            <w:r>
-              <w:rPr>
-                <w:rFonts w:ascii="Times New Roman" w:hAnsi="Times New Roman" w:cs="Times New Roman"/>
-                <w:sz w:val="22"/>
-                <w:szCs w:val="22"/>
-              </w:rPr>
-              <w:t>{% else %}</w:t>
-            </w:r>
-            <w:r>
-              <w:rPr>
-                <w:rFonts w:ascii="Times New Roman" w:hAnsi="Times New Roman" w:cs="Times New Roman"/>
-                <w:sz w:val="22"/>
-                <w:szCs w:val="22"/>
-              </w:rPr>
-              <w:t>__________________________</w:t>
-            </w:r>
-            <w:r>
-              <w:rPr>
-                <w:rFonts w:ascii="Times New Roman" w:hAnsi="Times New Roman" w:cs="Times New Roman"/>
-                <w:sz w:val="22"/>
-                <w:szCs w:val="22"/>
-              </w:rPr>
-              <w:t>{% endif %}</w:t>
+            <w:proofErr w:type="gramStart"/>
+            <w:r>
+              <w:rPr>
+                <w:rFonts w:ascii="Times New Roman" w:hAnsi="Times New Roman" w:cs="Times New Roman"/>
+                <w:sz w:val="22"/>
+                <w:szCs w:val="22"/>
+                <w:u w:val="single"/>
+              </w:rPr>
+              <w:t xml:space="preserve">{{ </w:t>
+            </w:r>
+            <w:proofErr w:type="spellStart"/>
+            <w:r>
+              <w:rPr>
+                <w:rFonts w:ascii="Times New Roman" w:hAnsi="Times New Roman" w:cs="Times New Roman"/>
+                <w:sz w:val="22"/>
+                <w:szCs w:val="22"/>
+                <w:u w:val="single"/>
+              </w:rPr>
+              <w:t>docket</w:t>
+            </w:r>
+            <w:proofErr w:type="gramEnd"/>
+            <w:r>
+              <w:rPr>
+                <w:rFonts w:ascii="Times New Roman" w:hAnsi="Times New Roman" w:cs="Times New Roman"/>
+                <w:sz w:val="22"/>
+                <w:szCs w:val="22"/>
+                <w:u w:val="single"/>
+              </w:rPr>
+              <w:t>_</w:t>
+            </w:r>
+            <w:proofErr w:type="gramStart"/>
+            <w:r>
+              <w:rPr>
+                <w:rFonts w:ascii="Times New Roman" w:hAnsi="Times New Roman" w:cs="Times New Roman"/>
+                <w:sz w:val="22"/>
+                <w:szCs w:val="22"/>
+                <w:u w:val="single"/>
+              </w:rPr>
+              <w:t>number</w:t>
+            </w:r>
+            <w:proofErr w:type="spellEnd"/>
+            <w:r>
+              <w:rPr>
+                <w:rFonts w:ascii="Times New Roman" w:hAnsi="Times New Roman" w:cs="Times New Roman"/>
+                <w:sz w:val="22"/>
+                <w:szCs w:val="22"/>
+                <w:u w:val="single"/>
+              </w:rPr>
+              <w:t xml:space="preserve"> }</w:t>
+            </w:r>
+            <w:proofErr w:type="gramEnd"/>
+            <w:r>
+              <w:rPr>
+                <w:rFonts w:ascii="Times New Roman" w:hAnsi="Times New Roman" w:cs="Times New Roman"/>
+                <w:sz w:val="22"/>
+                <w:szCs w:val="22"/>
+                <w:u w:val="single"/>
+              </w:rPr>
+              <w:t>}</w:t>
             </w:r>
           </w:p>
           <w:p>
@@ -511,9 +582,16 @@
         <w:spacing w:after="0" w:line="240" w:lineRule="auto"/>
         <w:rPr>
           <w:rFonts w:ascii="Times New Roman" w:hAnsi="Times New Roman" w:cs="Times New Roman"/>
-          <w:sz w:val="22"/>
-          <w:szCs w:val="22"/>
-        </w:rPr>
+          <w:sz w:val="21"/>
+          <w:szCs w:val="21"/>
+        </w:rPr>
+        <w:sectPr>
+          <w:footerReference w:type="default" r:id="rId8"/>
+          <w:pgSz w:w="12240" w:h="15840" w:code="1"/>
+          <w:pgMar w:top="720" w:right="1440" w:bottom="1440" w:left="1440" w:header="1440" w:footer="1728" w:gutter="0"/>
+          <w:cols w:space="720"/>
+          <w:docGrid w:linePitch="360"/>
+        </w:sectPr>
       </w:pPr>
     </w:p>
     <w:p>
@@ -521,36 +599,971 @@
         <w:spacing w:after="0" w:line="240" w:lineRule="auto"/>
         <w:rPr>
           <w:rFonts w:ascii="Times New Roman" w:hAnsi="Times New Roman" w:cs="Times New Roman"/>
-          <w:sz w:val="22"/>
-          <w:szCs w:val="22"/>
-        </w:rPr>
-      </w:pPr>
+          <w:sz w:val="21"/>
+          <w:szCs w:val="21"/>
+        </w:rPr>
+      </w:pPr>
+      <w:proofErr w:type="gramStart"/>
+      <w:r>
+        <w:rPr>
+          <w:rFonts w:ascii="Times New Roman" w:hAnsi="Times New Roman" w:cs="Times New Roman"/>
+          <w:sz w:val="21"/>
+          <w:szCs w:val="21"/>
+        </w:rPr>
+        <w:t>{{ plaintiffs</w:t>
+      </w:r>
+      <w:proofErr w:type="gramEnd"/>
+      <w:r>
+        <w:rPr>
+          <w:rFonts w:ascii="Times New Roman" w:hAnsi="Times New Roman" w:cs="Times New Roman"/>
+          <w:sz w:val="21"/>
+          <w:szCs w:val="21"/>
+        </w:rPr>
+        <w:t>[0].</w:t>
+      </w:r>
+      <w:proofErr w:type="spellStart"/>
+      <w:r>
+        <w:rPr>
+          <w:rFonts w:ascii="Times New Roman" w:hAnsi="Times New Roman" w:cs="Times New Roman"/>
+          <w:sz w:val="21"/>
+          <w:szCs w:val="21"/>
+        </w:rPr>
+        <w:t>name_</w:t>
+      </w:r>
+      <w:proofErr w:type="gramStart"/>
+      <w:r>
+        <w:rPr>
+          <w:rFonts w:ascii="Times New Roman" w:hAnsi="Times New Roman" w:cs="Times New Roman"/>
+          <w:sz w:val="21"/>
+          <w:szCs w:val="21"/>
+        </w:rPr>
+        <w:t>full</w:t>
+      </w:r>
+      <w:proofErr w:type="spellEnd"/>
+      <w:r>
+        <w:rPr>
+          <w:rFonts w:ascii="Times New Roman" w:hAnsi="Times New Roman" w:cs="Times New Roman"/>
+          <w:sz w:val="21"/>
+          <w:szCs w:val="21"/>
+        </w:rPr>
+        <w:t>() }</w:t>
+      </w:r>
+      <w:proofErr w:type="gramEnd"/>
+      <w:r>
+        <w:rPr>
+          <w:rFonts w:ascii="Times New Roman" w:hAnsi="Times New Roman" w:cs="Times New Roman"/>
+          <w:sz w:val="21"/>
+          <w:szCs w:val="21"/>
+        </w:rPr>
+        <w:t>}</w:t>
+      </w:r>
     </w:p>
     <w:p>
       <w:pPr>
         <w:spacing w:after="0" w:line="240" w:lineRule="auto"/>
         <w:rPr>
           <w:rFonts w:ascii="Times New Roman" w:hAnsi="Times New Roman" w:cs="Times New Roman"/>
-          <w:sz w:val="22"/>
-          <w:szCs w:val="22"/>
-        </w:rPr>
-      </w:pPr>
+          <w:sz w:val="21"/>
+          <w:szCs w:val="21"/>
+        </w:rPr>
+      </w:pPr>
+      <w:r>
+        <w:rPr>
+          <w:rFonts w:ascii="Times New Roman" w:hAnsi="Times New Roman" w:cs="Times New Roman"/>
+          <w:sz w:val="21"/>
+          <w:szCs w:val="21"/>
+        </w:rPr>
+        <w:t xml:space="preserve">{%p if </w:t>
+      </w:r>
+      <w:proofErr w:type="spellStart"/>
+      <w:r>
+        <w:rPr>
+          <w:rFonts w:ascii="Times New Roman" w:hAnsi="Times New Roman" w:cs="Times New Roman"/>
+          <w:sz w:val="21"/>
+          <w:szCs w:val="21"/>
+        </w:rPr>
+        <w:t>confidential_contact_info_</w:t>
+      </w:r>
+      <w:proofErr w:type="gramStart"/>
+      <w:r>
+        <w:rPr>
+          <w:rFonts w:ascii="Times New Roman" w:hAnsi="Times New Roman" w:cs="Times New Roman"/>
+          <w:sz w:val="21"/>
+          <w:szCs w:val="21"/>
+        </w:rPr>
+        <w:t>yn</w:t>
+      </w:r>
+      <w:proofErr w:type="spellEnd"/>
+      <w:r>
+        <w:rPr>
+          <w:rFonts w:ascii="Times New Roman" w:hAnsi="Times New Roman" w:cs="Times New Roman"/>
+          <w:sz w:val="21"/>
+          <w:szCs w:val="21"/>
+        </w:rPr>
+        <w:t xml:space="preserve"> %}</w:t>
+      </w:r>
+      <w:proofErr w:type="gramEnd"/>
     </w:p>
     <w:p>
       <w:pPr>
         <w:spacing w:after="0" w:line="240" w:lineRule="auto"/>
         <w:rPr>
           <w:rFonts w:ascii="Times New Roman" w:hAnsi="Times New Roman" w:cs="Times New Roman"/>
-          <w:sz w:val="22"/>
-          <w:szCs w:val="22"/>
-        </w:rPr>
-      </w:pPr>
+          <w:sz w:val="21"/>
+          <w:szCs w:val="21"/>
+        </w:rPr>
+      </w:pPr>
+      <w:r>
+        <w:rPr>
+          <w:rFonts w:ascii="Times New Roman" w:hAnsi="Times New Roman" w:cs="Times New Roman"/>
+          <w:sz w:val="21"/>
+          <w:szCs w:val="21"/>
+        </w:rPr>
+        <w:t>Confidential – Mailing address:</w:t>
+      </w:r>
     </w:p>
     <w:p>
       <w:pPr>
         <w:spacing w:after="0" w:line="240" w:lineRule="auto"/>
         <w:rPr>
           <w:rFonts w:ascii="Times New Roman" w:hAnsi="Times New Roman" w:cs="Times New Roman"/>
+          <w:sz w:val="21"/>
+          <w:szCs w:val="21"/>
+        </w:rPr>
+      </w:pPr>
+      <w:r>
+        <w:rPr>
+          <w:rFonts w:ascii="Times New Roman" w:hAnsi="Times New Roman" w:cs="Times New Roman"/>
+          <w:sz w:val="21"/>
+          <w:szCs w:val="21"/>
+        </w:rPr>
+        <w:t xml:space="preserve">{%p </w:t>
+      </w:r>
+      <w:proofErr w:type="gramStart"/>
+      <w:r>
+        <w:rPr>
+          <w:rFonts w:ascii="Times New Roman" w:hAnsi="Times New Roman" w:cs="Times New Roman"/>
+          <w:sz w:val="21"/>
+          <w:szCs w:val="21"/>
+        </w:rPr>
+        <w:t>endif %}</w:t>
+      </w:r>
+      <w:proofErr w:type="gramEnd"/>
+    </w:p>
+    <w:p>
+      <w:pPr>
+        <w:spacing w:after="0" w:line="240" w:lineRule="auto"/>
+        <w:ind w:right="-180"/>
+        <w:rPr>
+          <w:rFonts w:ascii="Times New Roman" w:hAnsi="Times New Roman" w:cs="Times New Roman"/>
+          <w:sz w:val="21"/>
+          <w:szCs w:val="21"/>
+        </w:rPr>
+      </w:pPr>
+      <w:proofErr w:type="gramStart"/>
+      <w:r>
+        <w:rPr>
+          <w:rFonts w:ascii="Times New Roman" w:hAnsi="Times New Roman" w:cs="Times New Roman"/>
+          <w:sz w:val="21"/>
+          <w:szCs w:val="21"/>
+        </w:rPr>
+        <w:t>{{ plaintiffs</w:t>
+      </w:r>
+      <w:proofErr w:type="gramEnd"/>
+      <w:r>
+        <w:rPr>
+          <w:rFonts w:ascii="Times New Roman" w:hAnsi="Times New Roman" w:cs="Times New Roman"/>
+          <w:sz w:val="21"/>
+          <w:szCs w:val="21"/>
+        </w:rPr>
+        <w:t>[0</w:t>
+      </w:r>
+      <w:proofErr w:type="gramStart"/>
+      <w:r>
+        <w:rPr>
+          <w:rFonts w:ascii="Times New Roman" w:hAnsi="Times New Roman" w:cs="Times New Roman"/>
+          <w:sz w:val="21"/>
+          <w:szCs w:val="21"/>
+        </w:rPr>
+        <w:t>].</w:t>
+      </w:r>
+      <w:proofErr w:type="spellStart"/>
+      <w:r>
+        <w:rPr>
+          <w:rFonts w:ascii="Times New Roman" w:hAnsi="Times New Roman" w:cs="Times New Roman"/>
+          <w:sz w:val="21"/>
+          <w:szCs w:val="21"/>
+        </w:rPr>
+        <w:t>address</w:t>
+      </w:r>
+      <w:proofErr w:type="gramEnd"/>
+      <w:r>
+        <w:rPr>
+          <w:rFonts w:ascii="Times New Roman" w:hAnsi="Times New Roman" w:cs="Times New Roman"/>
+          <w:sz w:val="21"/>
+          <w:szCs w:val="21"/>
+        </w:rPr>
+        <w:t>.line_</w:t>
+      </w:r>
+      <w:proofErr w:type="gramStart"/>
+      <w:r>
+        <w:rPr>
+          <w:rFonts w:ascii="Times New Roman" w:hAnsi="Times New Roman" w:cs="Times New Roman"/>
+          <w:sz w:val="21"/>
+          <w:szCs w:val="21"/>
+        </w:rPr>
+        <w:t>one</w:t>
+      </w:r>
+      <w:proofErr w:type="spellEnd"/>
+      <w:r>
+        <w:rPr>
+          <w:rFonts w:ascii="Times New Roman" w:hAnsi="Times New Roman" w:cs="Times New Roman"/>
+          <w:sz w:val="21"/>
+          <w:szCs w:val="21"/>
+        </w:rPr>
+        <w:t>() }</w:t>
+      </w:r>
+      <w:proofErr w:type="gramEnd"/>
+      <w:r>
+        <w:rPr>
+          <w:rFonts w:ascii="Times New Roman" w:hAnsi="Times New Roman" w:cs="Times New Roman"/>
+          <w:sz w:val="21"/>
+          <w:szCs w:val="21"/>
+        </w:rPr>
+        <w:t>}</w:t>
+      </w:r>
+    </w:p>
+    <w:p>
+      <w:pPr>
+        <w:spacing w:after="0" w:line="240" w:lineRule="auto"/>
+        <w:ind w:right="-180"/>
+        <w:rPr>
+          <w:rFonts w:ascii="Times New Roman" w:hAnsi="Times New Roman" w:cs="Times New Roman"/>
+          <w:sz w:val="21"/>
+          <w:szCs w:val="21"/>
+        </w:rPr>
+      </w:pPr>
+      <w:proofErr w:type="gramStart"/>
+      <w:r>
+        <w:rPr>
+          <w:rFonts w:ascii="Times New Roman" w:hAnsi="Times New Roman" w:cs="Times New Roman"/>
+          <w:sz w:val="21"/>
+          <w:szCs w:val="21"/>
+        </w:rPr>
+        <w:t>{{ plaintiffs</w:t>
+      </w:r>
+      <w:proofErr w:type="gramEnd"/>
+      <w:r>
+        <w:rPr>
+          <w:rFonts w:ascii="Times New Roman" w:hAnsi="Times New Roman" w:cs="Times New Roman"/>
+          <w:sz w:val="21"/>
+          <w:szCs w:val="21"/>
+        </w:rPr>
+        <w:t>[0</w:t>
+      </w:r>
+      <w:proofErr w:type="gramStart"/>
+      <w:r>
+        <w:rPr>
+          <w:rFonts w:ascii="Times New Roman" w:hAnsi="Times New Roman" w:cs="Times New Roman"/>
+          <w:sz w:val="21"/>
+          <w:szCs w:val="21"/>
+        </w:rPr>
+        <w:t>].</w:t>
+      </w:r>
+      <w:proofErr w:type="spellStart"/>
+      <w:r>
+        <w:rPr>
+          <w:rFonts w:ascii="Times New Roman" w:hAnsi="Times New Roman" w:cs="Times New Roman"/>
+          <w:sz w:val="21"/>
+          <w:szCs w:val="21"/>
+        </w:rPr>
+        <w:t>address</w:t>
+      </w:r>
+      <w:proofErr w:type="gramEnd"/>
+      <w:r>
+        <w:rPr>
+          <w:rFonts w:ascii="Times New Roman" w:hAnsi="Times New Roman" w:cs="Times New Roman"/>
+          <w:sz w:val="21"/>
+          <w:szCs w:val="21"/>
+        </w:rPr>
+        <w:t>.line_</w:t>
+      </w:r>
+      <w:proofErr w:type="gramStart"/>
+      <w:r>
+        <w:rPr>
+          <w:rFonts w:ascii="Times New Roman" w:hAnsi="Times New Roman" w:cs="Times New Roman"/>
+          <w:sz w:val="21"/>
+          <w:szCs w:val="21"/>
+        </w:rPr>
+        <w:t>two</w:t>
+      </w:r>
+      <w:proofErr w:type="spellEnd"/>
+      <w:r>
+        <w:rPr>
+          <w:rFonts w:ascii="Times New Roman" w:hAnsi="Times New Roman" w:cs="Times New Roman"/>
+          <w:sz w:val="21"/>
+          <w:szCs w:val="21"/>
+        </w:rPr>
+        <w:t>() }</w:t>
+      </w:r>
+      <w:proofErr w:type="gramEnd"/>
+      <w:r>
+        <w:rPr>
+          <w:rFonts w:ascii="Times New Roman" w:hAnsi="Times New Roman" w:cs="Times New Roman"/>
+          <w:sz w:val="21"/>
+          <w:szCs w:val="21"/>
+        </w:rPr>
+        <w:t>}</w:t>
+      </w:r>
+    </w:p>
+    <w:p>
+      <w:pPr>
+        <w:spacing w:after="0" w:line="240" w:lineRule="auto"/>
+        <w:ind w:right="-180"/>
+        <w:rPr>
+          <w:rFonts w:ascii="Times New Roman" w:hAnsi="Times New Roman" w:cs="Times New Roman"/>
+          <w:sz w:val="21"/>
+          <w:szCs w:val="21"/>
+        </w:rPr>
+      </w:pPr>
+      <w:r>
+        <w:rPr>
+          <w:rFonts w:ascii="Times New Roman" w:hAnsi="Times New Roman" w:cs="Times New Roman"/>
+          <w:sz w:val="21"/>
+          <w:szCs w:val="21"/>
+        </w:rPr>
+        <w:t xml:space="preserve">{% if </w:t>
+      </w:r>
+      <w:proofErr w:type="gramStart"/>
+      <w:r>
+        <w:rPr>
+          <w:rFonts w:ascii="Times New Roman" w:hAnsi="Times New Roman" w:cs="Times New Roman"/>
+          <w:sz w:val="21"/>
+          <w:szCs w:val="21"/>
+        </w:rPr>
+        <w:t>plaintiffs[</w:t>
+      </w:r>
+      <w:proofErr w:type="gramEnd"/>
+      <w:r>
+        <w:rPr>
+          <w:rFonts w:ascii="Times New Roman" w:hAnsi="Times New Roman" w:cs="Times New Roman"/>
+          <w:sz w:val="21"/>
+          <w:szCs w:val="21"/>
+        </w:rPr>
+        <w:t>0].</w:t>
+      </w:r>
+      <w:proofErr w:type="spellStart"/>
+      <w:r>
+        <w:rPr>
+          <w:rFonts w:ascii="Times New Roman" w:hAnsi="Times New Roman" w:cs="Times New Roman"/>
+          <w:sz w:val="21"/>
+          <w:szCs w:val="21"/>
+        </w:rPr>
+        <w:t>no_phone_number</w:t>
+      </w:r>
+      <w:proofErr w:type="spellEnd"/>
+      <w:r>
+        <w:rPr>
+          <w:rFonts w:ascii="Times New Roman" w:hAnsi="Times New Roman" w:cs="Times New Roman"/>
+          <w:sz w:val="21"/>
+          <w:szCs w:val="21"/>
+        </w:rPr>
+        <w:t xml:space="preserve"> </w:t>
+      </w:r>
+      <w:proofErr w:type="gramStart"/>
+      <w:r>
+        <w:rPr>
+          <w:rFonts w:ascii="Times New Roman" w:hAnsi="Times New Roman" w:cs="Times New Roman"/>
+          <w:sz w:val="21"/>
+          <w:szCs w:val="21"/>
+        </w:rPr>
+        <w:t>%}</w:t>
+      </w:r>
+      <w:r>
+        <w:rPr>
+          <w:rFonts w:ascii="Times New Roman" w:hAnsi="Times New Roman" w:cs="Times New Roman"/>
+          <w:sz w:val="21"/>
+          <w:szCs w:val="21"/>
+        </w:rPr>
+        <w:t>Does</w:t>
+      </w:r>
+      <w:proofErr w:type="gramEnd"/>
+      <w:r>
+        <w:rPr>
+          <w:rFonts w:ascii="Times New Roman" w:hAnsi="Times New Roman" w:cs="Times New Roman"/>
+          <w:sz w:val="21"/>
+          <w:szCs w:val="21"/>
+        </w:rPr>
+        <w:t xml:space="preserve"> not have </w:t>
+      </w:r>
+      <w:proofErr w:type="gramStart"/>
+      <w:r>
+        <w:rPr>
+          <w:rFonts w:ascii="Times New Roman" w:hAnsi="Times New Roman" w:cs="Times New Roman"/>
+          <w:sz w:val="21"/>
+          <w:szCs w:val="21"/>
+        </w:rPr>
+        <w:t>phone{</w:t>
+      </w:r>
+      <w:proofErr w:type="gramEnd"/>
+      <w:r>
+        <w:rPr>
+          <w:rFonts w:ascii="Times New Roman" w:hAnsi="Times New Roman" w:cs="Times New Roman"/>
+          <w:sz w:val="21"/>
+          <w:szCs w:val="21"/>
+        </w:rPr>
+        <w:t xml:space="preserve">% else </w:t>
+      </w:r>
+      <w:proofErr w:type="gramStart"/>
+      <w:r>
+        <w:rPr>
+          <w:rFonts w:ascii="Times New Roman" w:hAnsi="Times New Roman" w:cs="Times New Roman"/>
+          <w:sz w:val="21"/>
+          <w:szCs w:val="21"/>
+        </w:rPr>
+        <w:t xml:space="preserve">%}{{ </w:t>
+      </w:r>
+      <w:proofErr w:type="spellStart"/>
+      <w:r>
+        <w:rPr>
+          <w:rFonts w:ascii="Times New Roman" w:hAnsi="Times New Roman" w:cs="Times New Roman"/>
+          <w:sz w:val="21"/>
+          <w:szCs w:val="21"/>
+        </w:rPr>
+        <w:t>phone</w:t>
+      </w:r>
+      <w:proofErr w:type="gramEnd"/>
+      <w:r>
+        <w:rPr>
+          <w:rFonts w:ascii="Times New Roman" w:hAnsi="Times New Roman" w:cs="Times New Roman"/>
+          <w:sz w:val="21"/>
+          <w:szCs w:val="21"/>
+        </w:rPr>
+        <w:t>_number_formatted</w:t>
+      </w:r>
+      <w:proofErr w:type="spellEnd"/>
+      <w:r>
+        <w:rPr>
+          <w:rFonts w:ascii="Times New Roman" w:hAnsi="Times New Roman" w:cs="Times New Roman"/>
+          <w:sz w:val="21"/>
+          <w:szCs w:val="21"/>
+        </w:rPr>
+        <w:t>(</w:t>
+      </w:r>
+      <w:r>
+        <w:rPr>
+          <w:rFonts w:ascii="Times New Roman" w:hAnsi="Times New Roman" w:cs="Times New Roman"/>
+          <w:sz w:val="21"/>
+          <w:szCs w:val="21"/>
+        </w:rPr>
+        <w:t>plaintiffs</w:t>
+      </w:r>
+      <w:r>
+        <w:rPr>
+          <w:rFonts w:ascii="Times New Roman" w:hAnsi="Times New Roman" w:cs="Times New Roman"/>
+          <w:sz w:val="21"/>
+          <w:szCs w:val="21"/>
+        </w:rPr>
+        <w:t>[0</w:t>
+      </w:r>
+      <w:proofErr w:type="gramStart"/>
+      <w:r>
+        <w:rPr>
+          <w:rFonts w:ascii="Times New Roman" w:hAnsi="Times New Roman" w:cs="Times New Roman"/>
+          <w:sz w:val="21"/>
+          <w:szCs w:val="21"/>
+        </w:rPr>
+        <w:t>].</w:t>
+      </w:r>
+      <w:proofErr w:type="spellStart"/>
+      <w:r>
+        <w:rPr>
+          <w:rFonts w:ascii="Times New Roman" w:hAnsi="Times New Roman" w:cs="Times New Roman"/>
+          <w:sz w:val="21"/>
+          <w:szCs w:val="21"/>
+        </w:rPr>
+        <w:t>phone</w:t>
+      </w:r>
+      <w:proofErr w:type="gramEnd"/>
+      <w:r>
+        <w:rPr>
+          <w:rFonts w:ascii="Times New Roman" w:hAnsi="Times New Roman" w:cs="Times New Roman"/>
+          <w:sz w:val="21"/>
+          <w:szCs w:val="21"/>
+        </w:rPr>
+        <w:t>_number</w:t>
+      </w:r>
+      <w:proofErr w:type="spellEnd"/>
+      <w:proofErr w:type="gramStart"/>
+      <w:r>
+        <w:rPr>
+          <w:rFonts w:ascii="Times New Roman" w:hAnsi="Times New Roman" w:cs="Times New Roman"/>
+          <w:sz w:val="21"/>
+          <w:szCs w:val="21"/>
+        </w:rPr>
+        <w:t>) }}{</w:t>
+      </w:r>
+      <w:proofErr w:type="gramEnd"/>
+      <w:r>
+        <w:rPr>
+          <w:rFonts w:ascii="Times New Roman" w:hAnsi="Times New Roman" w:cs="Times New Roman"/>
+          <w:sz w:val="21"/>
+          <w:szCs w:val="21"/>
+        </w:rPr>
+        <w:t>% endif %}</w:t>
+      </w:r>
+      <w:r>
+        <w:rPr>
+          <w:rFonts w:ascii="Times New Roman" w:hAnsi="Times New Roman" w:cs="Times New Roman"/>
+          <w:sz w:val="21"/>
+          <w:szCs w:val="21"/>
+        </w:rPr>
+        <w:br w:type="column"/>
+      </w:r>
+      <w:proofErr w:type="gramStart"/>
+      <w:r>
+        <w:rPr>
+          <w:rFonts w:ascii="Times New Roman" w:hAnsi="Times New Roman" w:cs="Times New Roman"/>
+          <w:sz w:val="21"/>
+          <w:szCs w:val="21"/>
+        </w:rPr>
+        <w:t>{{ defendants</w:t>
+      </w:r>
+      <w:proofErr w:type="gramEnd"/>
+      <w:r>
+        <w:rPr>
+          <w:rFonts w:ascii="Times New Roman" w:hAnsi="Times New Roman" w:cs="Times New Roman"/>
+          <w:sz w:val="21"/>
+          <w:szCs w:val="21"/>
+        </w:rPr>
+        <w:t>[0].</w:t>
+      </w:r>
+      <w:proofErr w:type="spellStart"/>
+      <w:r>
+        <w:rPr>
+          <w:rFonts w:ascii="Times New Roman" w:hAnsi="Times New Roman" w:cs="Times New Roman"/>
+          <w:sz w:val="21"/>
+          <w:szCs w:val="21"/>
+        </w:rPr>
+        <w:t>name_</w:t>
+      </w:r>
+      <w:proofErr w:type="gramStart"/>
+      <w:r>
+        <w:rPr>
+          <w:rFonts w:ascii="Times New Roman" w:hAnsi="Times New Roman" w:cs="Times New Roman"/>
+          <w:sz w:val="21"/>
+          <w:szCs w:val="21"/>
+        </w:rPr>
+        <w:t>full</w:t>
+      </w:r>
+      <w:proofErr w:type="spellEnd"/>
+      <w:r>
+        <w:rPr>
+          <w:rFonts w:ascii="Times New Roman" w:hAnsi="Times New Roman" w:cs="Times New Roman"/>
+          <w:sz w:val="21"/>
+          <w:szCs w:val="21"/>
+        </w:rPr>
+        <w:t>() }</w:t>
+      </w:r>
+      <w:proofErr w:type="gramEnd"/>
+      <w:r>
+        <w:rPr>
+          <w:rFonts w:ascii="Times New Roman" w:hAnsi="Times New Roman" w:cs="Times New Roman"/>
+          <w:sz w:val="21"/>
+          <w:szCs w:val="21"/>
+        </w:rPr>
+        <w:t>}</w:t>
+      </w:r>
+    </w:p>
+    <w:p>
+      <w:pPr>
+        <w:spacing w:after="0" w:line="240" w:lineRule="auto"/>
+        <w:ind w:right="-180"/>
+        <w:rPr>
+          <w:rFonts w:ascii="Times New Roman" w:hAnsi="Times New Roman" w:cs="Times New Roman"/>
+          <w:sz w:val="21"/>
+          <w:szCs w:val="21"/>
+        </w:rPr>
+      </w:pPr>
+      <w:proofErr w:type="gramStart"/>
+      <w:r>
+        <w:rPr>
+          <w:rFonts w:ascii="Times New Roman" w:hAnsi="Times New Roman" w:cs="Times New Roman"/>
+          <w:sz w:val="21"/>
+          <w:szCs w:val="21"/>
+        </w:rPr>
+        <w:t>{{ defendants</w:t>
+      </w:r>
+      <w:proofErr w:type="gramEnd"/>
+      <w:r>
+        <w:rPr>
+          <w:rFonts w:ascii="Times New Roman" w:hAnsi="Times New Roman" w:cs="Times New Roman"/>
+          <w:sz w:val="21"/>
+          <w:szCs w:val="21"/>
+        </w:rPr>
+        <w:t>[0</w:t>
+      </w:r>
+      <w:proofErr w:type="gramStart"/>
+      <w:r>
+        <w:rPr>
+          <w:rFonts w:ascii="Times New Roman" w:hAnsi="Times New Roman" w:cs="Times New Roman"/>
+          <w:sz w:val="21"/>
+          <w:szCs w:val="21"/>
+        </w:rPr>
+        <w:t>].</w:t>
+      </w:r>
+      <w:proofErr w:type="spellStart"/>
+      <w:r>
+        <w:rPr>
+          <w:rFonts w:ascii="Times New Roman" w:hAnsi="Times New Roman" w:cs="Times New Roman"/>
+          <w:sz w:val="21"/>
+          <w:szCs w:val="21"/>
+        </w:rPr>
+        <w:t>address</w:t>
+      </w:r>
+      <w:proofErr w:type="gramEnd"/>
+      <w:r>
+        <w:rPr>
+          <w:rFonts w:ascii="Times New Roman" w:hAnsi="Times New Roman" w:cs="Times New Roman"/>
+          <w:sz w:val="21"/>
+          <w:szCs w:val="21"/>
+        </w:rPr>
+        <w:t>.line_</w:t>
+      </w:r>
+      <w:proofErr w:type="gramStart"/>
+      <w:r>
+        <w:rPr>
+          <w:rFonts w:ascii="Times New Roman" w:hAnsi="Times New Roman" w:cs="Times New Roman"/>
+          <w:sz w:val="21"/>
+          <w:szCs w:val="21"/>
+        </w:rPr>
+        <w:t>one</w:t>
+      </w:r>
+      <w:proofErr w:type="spellEnd"/>
+      <w:r>
+        <w:rPr>
+          <w:rFonts w:ascii="Times New Roman" w:hAnsi="Times New Roman" w:cs="Times New Roman"/>
+          <w:sz w:val="21"/>
+          <w:szCs w:val="21"/>
+        </w:rPr>
+        <w:t>() }</w:t>
+      </w:r>
+      <w:proofErr w:type="gramEnd"/>
+      <w:r>
+        <w:rPr>
+          <w:rFonts w:ascii="Times New Roman" w:hAnsi="Times New Roman" w:cs="Times New Roman"/>
+          <w:sz w:val="21"/>
+          <w:szCs w:val="21"/>
+        </w:rPr>
+        <w:t>}</w:t>
+      </w:r>
+    </w:p>
+    <w:p>
+      <w:pPr>
+        <w:spacing w:after="0" w:line="240" w:lineRule="auto"/>
+        <w:ind w:right="-180"/>
+        <w:rPr>
+          <w:rFonts w:ascii="Times New Roman" w:hAnsi="Times New Roman" w:cs="Times New Roman"/>
+          <w:sz w:val="21"/>
+          <w:szCs w:val="21"/>
+        </w:rPr>
+      </w:pPr>
+      <w:proofErr w:type="gramStart"/>
+      <w:r>
+        <w:rPr>
+          <w:rFonts w:ascii="Times New Roman" w:hAnsi="Times New Roman" w:cs="Times New Roman"/>
+          <w:sz w:val="21"/>
+          <w:szCs w:val="21"/>
+        </w:rPr>
+        <w:t>{{ defendants</w:t>
+      </w:r>
+      <w:proofErr w:type="gramEnd"/>
+      <w:r>
+        <w:rPr>
+          <w:rFonts w:ascii="Times New Roman" w:hAnsi="Times New Roman" w:cs="Times New Roman"/>
+          <w:sz w:val="21"/>
+          <w:szCs w:val="21"/>
+        </w:rPr>
+        <w:t>[0</w:t>
+      </w:r>
+      <w:proofErr w:type="gramStart"/>
+      <w:r>
+        <w:rPr>
+          <w:rFonts w:ascii="Times New Roman" w:hAnsi="Times New Roman" w:cs="Times New Roman"/>
+          <w:sz w:val="21"/>
+          <w:szCs w:val="21"/>
+        </w:rPr>
+        <w:t>].</w:t>
+      </w:r>
+      <w:proofErr w:type="spellStart"/>
+      <w:r>
+        <w:rPr>
+          <w:rFonts w:ascii="Times New Roman" w:hAnsi="Times New Roman" w:cs="Times New Roman"/>
+          <w:sz w:val="21"/>
+          <w:szCs w:val="21"/>
+        </w:rPr>
+        <w:t>address</w:t>
+      </w:r>
+      <w:proofErr w:type="gramEnd"/>
+      <w:r>
+        <w:rPr>
+          <w:rFonts w:ascii="Times New Roman" w:hAnsi="Times New Roman" w:cs="Times New Roman"/>
+          <w:sz w:val="21"/>
+          <w:szCs w:val="21"/>
+        </w:rPr>
+        <w:t>.line_</w:t>
+      </w:r>
+      <w:proofErr w:type="gramStart"/>
+      <w:r>
+        <w:rPr>
+          <w:rFonts w:ascii="Times New Roman" w:hAnsi="Times New Roman" w:cs="Times New Roman"/>
+          <w:sz w:val="21"/>
+          <w:szCs w:val="21"/>
+        </w:rPr>
+        <w:t>two</w:t>
+      </w:r>
+      <w:proofErr w:type="spellEnd"/>
+      <w:r>
+        <w:rPr>
+          <w:rFonts w:ascii="Times New Roman" w:hAnsi="Times New Roman" w:cs="Times New Roman"/>
+          <w:sz w:val="21"/>
+          <w:szCs w:val="21"/>
+        </w:rPr>
+        <w:t>() }</w:t>
+      </w:r>
+      <w:proofErr w:type="gramEnd"/>
+      <w:r>
+        <w:rPr>
+          <w:rFonts w:ascii="Times New Roman" w:hAnsi="Times New Roman" w:cs="Times New Roman"/>
+          <w:sz w:val="21"/>
+          <w:szCs w:val="21"/>
+        </w:rPr>
+        <w:t>}</w:t>
+      </w:r>
+    </w:p>
+    <w:p>
+      <w:pPr>
+        <w:spacing w:after="0" w:line="240" w:lineRule="auto"/>
+        <w:rPr>
+          <w:rFonts w:ascii="Times New Roman" w:hAnsi="Times New Roman" w:cs="Times New Roman"/>
+          <w:sz w:val="21"/>
+          <w:szCs w:val="21"/>
+        </w:rPr>
+        <w:sectPr>
+          <w:type w:val="continuous"/>
+          <w:pgSz w:w="12240" w:h="15840" w:code="1"/>
+          <w:pgMar w:top="720" w:right="1440" w:bottom="1440" w:left="1440" w:header="1440" w:footer="1728" w:gutter="0"/>
+          <w:cols w:num="2" w:space="720"/>
+          <w:docGrid w:linePitch="360"/>
+        </w:sectPr>
+      </w:pPr>
+      <w:r>
+        <w:rPr>
+          <w:rFonts w:ascii="Times New Roman" w:hAnsi="Times New Roman" w:cs="Times New Roman"/>
+          <w:sz w:val="21"/>
+          <w:szCs w:val="21"/>
+        </w:rPr>
+        <w:t xml:space="preserve">{% if </w:t>
+      </w:r>
+      <w:proofErr w:type="gramStart"/>
+      <w:r>
+        <w:rPr>
+          <w:rFonts w:ascii="Times New Roman" w:hAnsi="Times New Roman" w:cs="Times New Roman"/>
+          <w:sz w:val="21"/>
+          <w:szCs w:val="21"/>
+        </w:rPr>
+        <w:t>defendants[</w:t>
+      </w:r>
+      <w:proofErr w:type="gramEnd"/>
+      <w:r>
+        <w:rPr>
+          <w:rFonts w:ascii="Times New Roman" w:hAnsi="Times New Roman" w:cs="Times New Roman"/>
+          <w:sz w:val="21"/>
+          <w:szCs w:val="21"/>
+        </w:rPr>
+        <w:t>0].</w:t>
+      </w:r>
+      <w:proofErr w:type="spellStart"/>
+      <w:r>
+        <w:rPr>
+          <w:rFonts w:ascii="Times New Roman" w:hAnsi="Times New Roman" w:cs="Times New Roman"/>
+          <w:sz w:val="21"/>
+          <w:szCs w:val="21"/>
+        </w:rPr>
+        <w:t>no_phone_number</w:t>
+      </w:r>
+      <w:proofErr w:type="spellEnd"/>
+      <w:r>
+        <w:rPr>
+          <w:rFonts w:ascii="Times New Roman" w:hAnsi="Times New Roman" w:cs="Times New Roman"/>
+          <w:sz w:val="21"/>
+          <w:szCs w:val="21"/>
+        </w:rPr>
+        <w:t xml:space="preserve"> </w:t>
+      </w:r>
+      <w:proofErr w:type="gramStart"/>
+      <w:r>
+        <w:rPr>
+          <w:rFonts w:ascii="Times New Roman" w:hAnsi="Times New Roman" w:cs="Times New Roman"/>
+          <w:sz w:val="21"/>
+          <w:szCs w:val="21"/>
+        </w:rPr>
+        <w:t>%}</w:t>
+      </w:r>
+      <w:r>
+        <w:rPr>
+          <w:rFonts w:ascii="Times New Roman" w:hAnsi="Times New Roman" w:cs="Times New Roman"/>
+          <w:sz w:val="21"/>
+          <w:szCs w:val="21"/>
+        </w:rPr>
+        <w:t>Unknown</w:t>
+      </w:r>
+      <w:proofErr w:type="gramEnd"/>
+      <w:r>
+        <w:rPr>
+          <w:rFonts w:ascii="Times New Roman" w:hAnsi="Times New Roman" w:cs="Times New Roman"/>
+          <w:sz w:val="21"/>
+          <w:szCs w:val="21"/>
+        </w:rPr>
+        <w:t xml:space="preserve"> </w:t>
+      </w:r>
+      <w:proofErr w:type="gramStart"/>
+      <w:r>
+        <w:rPr>
+          <w:rFonts w:ascii="Times New Roman" w:hAnsi="Times New Roman" w:cs="Times New Roman"/>
+          <w:sz w:val="21"/>
+          <w:szCs w:val="21"/>
+        </w:rPr>
+        <w:t>phone{</w:t>
+      </w:r>
+      <w:proofErr w:type="gramEnd"/>
+      <w:r>
+        <w:rPr>
+          <w:rFonts w:ascii="Times New Roman" w:hAnsi="Times New Roman" w:cs="Times New Roman"/>
+          <w:sz w:val="21"/>
+          <w:szCs w:val="21"/>
+        </w:rPr>
+        <w:t xml:space="preserve">% else </w:t>
+      </w:r>
+      <w:proofErr w:type="gramStart"/>
+      <w:r>
+        <w:rPr>
+          <w:rFonts w:ascii="Times New Roman" w:hAnsi="Times New Roman" w:cs="Times New Roman"/>
+          <w:sz w:val="21"/>
+          <w:szCs w:val="21"/>
+        </w:rPr>
+        <w:t xml:space="preserve">%}{{ </w:t>
+      </w:r>
+      <w:proofErr w:type="spellStart"/>
+      <w:r>
+        <w:rPr>
+          <w:rFonts w:ascii="Times New Roman" w:hAnsi="Times New Roman" w:cs="Times New Roman"/>
+          <w:sz w:val="21"/>
+          <w:szCs w:val="21"/>
+        </w:rPr>
+        <w:t>phone</w:t>
+      </w:r>
+      <w:proofErr w:type="gramEnd"/>
+      <w:r>
+        <w:rPr>
+          <w:rFonts w:ascii="Times New Roman" w:hAnsi="Times New Roman" w:cs="Times New Roman"/>
+          <w:sz w:val="21"/>
+          <w:szCs w:val="21"/>
+        </w:rPr>
+        <w:t>_number_formatted</w:t>
+      </w:r>
+      <w:proofErr w:type="spellEnd"/>
+      <w:r>
+        <w:rPr>
+          <w:rFonts w:ascii="Times New Roman" w:hAnsi="Times New Roman" w:cs="Times New Roman"/>
+          <w:sz w:val="21"/>
+          <w:szCs w:val="21"/>
+        </w:rPr>
+        <w:t>(</w:t>
+      </w:r>
+      <w:r>
+        <w:rPr>
+          <w:rFonts w:ascii="Times New Roman" w:hAnsi="Times New Roman" w:cs="Times New Roman"/>
+          <w:sz w:val="21"/>
+          <w:szCs w:val="21"/>
+        </w:rPr>
+        <w:t>defendants</w:t>
+      </w:r>
+      <w:r>
+        <w:rPr>
+          <w:rFonts w:ascii="Times New Roman" w:hAnsi="Times New Roman" w:cs="Times New Roman"/>
+          <w:sz w:val="21"/>
+          <w:szCs w:val="21"/>
+        </w:rPr>
+        <w:t>[0</w:t>
+      </w:r>
+      <w:proofErr w:type="gramStart"/>
+      <w:r>
+        <w:rPr>
+          <w:rFonts w:ascii="Times New Roman" w:hAnsi="Times New Roman" w:cs="Times New Roman"/>
+          <w:sz w:val="21"/>
+          <w:szCs w:val="21"/>
+        </w:rPr>
+        <w:t>].</w:t>
+      </w:r>
+      <w:proofErr w:type="spellStart"/>
+      <w:r>
+        <w:rPr>
+          <w:rFonts w:ascii="Times New Roman" w:hAnsi="Times New Roman" w:cs="Times New Roman"/>
+          <w:sz w:val="21"/>
+          <w:szCs w:val="21"/>
+        </w:rPr>
+        <w:t>phone</w:t>
+      </w:r>
+      <w:proofErr w:type="gramEnd"/>
+      <w:r>
+        <w:rPr>
+          <w:rFonts w:ascii="Times New Roman" w:hAnsi="Times New Roman" w:cs="Times New Roman"/>
+          <w:sz w:val="21"/>
+          <w:szCs w:val="21"/>
+        </w:rPr>
+        <w:t>_number</w:t>
+      </w:r>
+      <w:proofErr w:type="spellEnd"/>
+      <w:proofErr w:type="gramStart"/>
+      <w:r>
+        <w:rPr>
+          <w:rFonts w:ascii="Times New Roman" w:hAnsi="Times New Roman" w:cs="Times New Roman"/>
+          <w:sz w:val="21"/>
+          <w:szCs w:val="21"/>
+        </w:rPr>
+        <w:t>) }}{</w:t>
+      </w:r>
+      <w:proofErr w:type="gramEnd"/>
+      <w:r>
+        <w:rPr>
+          <w:rFonts w:ascii="Times New Roman" w:hAnsi="Times New Roman" w:cs="Times New Roman"/>
+          <w:sz w:val="21"/>
+          <w:szCs w:val="21"/>
+        </w:rPr>
+        <w:t>% endif %}</w:t>
+      </w:r>
+    </w:p>
+    <w:p>
+      <w:pPr>
+        <w:spacing w:after="0" w:line="240" w:lineRule="auto"/>
+        <w:rPr>
+          <w:rFonts w:ascii="Times New Roman" w:hAnsi="Times New Roman" w:cs="Times New Roman"/>
+          <w:b/>
+          <w:bCs/>
+          <w:sz w:val="12"/>
+          <w:szCs w:val="12"/>
+        </w:rPr>
+      </w:pPr>
+    </w:p>
+    <w:p>
+      <w:pPr>
+        <w:spacing w:after="0" w:line="240" w:lineRule="auto"/>
+        <w:jc w:val="center"/>
+        <w:rPr>
+          <w:rFonts w:ascii="Times New Roman" w:hAnsi="Times New Roman" w:cs="Times New Roman"/>
+          <w:b/>
+          <w:bCs/>
           <w:sz w:val="22"/>
           <w:szCs w:val="22"/>
         </w:rPr>
@@ -786,6 +1799,7 @@
                 <w:szCs w:val="22"/>
               </w:rPr>
             </w:pPr>
+            <w:proofErr w:type="gramStart"/>
             <w:r>
               <w:rPr>
                 <w:rFonts w:ascii="Times New Roman" w:hAnsi="Times New Roman" w:cs="Times New Roman"/>
@@ -802,6 +1816,7 @@
               </w:rPr>
               <w:t>d</w:t>
             </w:r>
+            <w:proofErr w:type="gramEnd"/>
             <w:r>
               <w:rPr>
                 <w:rFonts w:ascii="Times New Roman" w:hAnsi="Times New Roman" w:cs="Times New Roman"/>
@@ -828,9 +1843,8 @@
           </w:tcPr>
           <w:p>
             <w:pPr>
-              <w:spacing w:after="240"/>
-              <w:ind w:left="607"/>
-              <w:jc w:val="right"/>
+              <w:spacing w:line="360" w:lineRule="auto"/>
+              <w:ind w:left="795"/>
               <w:rPr>
                 <w:rFonts w:ascii="Times New Roman" w:hAnsi="Times New Roman" w:cs="Times New Roman"/>
                 <w:sz w:val="22"/>
@@ -845,6 +1859,7 @@
               </w:rPr>
               <w:t xml:space="preserve">        </w:t>
             </w:r>
+            <w:proofErr w:type="gramStart"/>
             <w:r>
               <w:rPr>
                 <w:rFonts w:ascii="Times New Roman" w:hAnsi="Times New Roman" w:cs="Times New Roman"/>
@@ -859,11 +1874,90 @@
                 <w:sz w:val="22"/>
                 <w:szCs w:val="22"/>
               </w:rPr>
-              <w:t>__________________________________</w:t>
+              <w:t>_</w:t>
+            </w:r>
+            <w:proofErr w:type="gramEnd"/>
+            <w:r>
+              <w:rPr>
+                <w:rFonts w:ascii="Times New Roman" w:hAnsi="Times New Roman" w:cs="Times New Roman"/>
+                <w:sz w:val="22"/>
+                <w:szCs w:val="22"/>
+              </w:rPr>
+              <w:t>_________________________________</w:t>
             </w:r>
           </w:p>
           <w:p>
             <w:pPr>
+              <w:ind w:left="1155"/>
+              <w:rPr>
+                <w:rFonts w:ascii="Times New Roman" w:hAnsi="Times New Roman" w:cs="Times New Roman"/>
+                <w:sz w:val="22"/>
+                <w:szCs w:val="22"/>
+              </w:rPr>
+            </w:pPr>
+            <w:proofErr w:type="gramStart"/>
+            <w:r>
+              <w:rPr>
+                <w:rFonts w:ascii="Times New Roman" w:hAnsi="Times New Roman" w:cs="Times New Roman"/>
+                <w:sz w:val="22"/>
+                <w:szCs w:val="22"/>
+              </w:rPr>
+              <w:t>{{ plaintiffs</w:t>
+            </w:r>
+            <w:proofErr w:type="gramEnd"/>
+            <w:r>
+              <w:rPr>
+                <w:rFonts w:ascii="Times New Roman" w:hAnsi="Times New Roman" w:cs="Times New Roman"/>
+                <w:sz w:val="22"/>
+                <w:szCs w:val="22"/>
+              </w:rPr>
+              <w:t>[0</w:t>
+            </w:r>
+            <w:proofErr w:type="gramStart"/>
+            <w:r>
+              <w:rPr>
+                <w:rFonts w:ascii="Times New Roman" w:hAnsi="Times New Roman" w:cs="Times New Roman"/>
+                <w:sz w:val="22"/>
+                <w:szCs w:val="22"/>
+              </w:rPr>
+              <w:t>] }</w:t>
+            </w:r>
+            <w:proofErr w:type="gramEnd"/>
+            <w:r>
+              <w:rPr>
+                <w:rFonts w:ascii="Times New Roman" w:hAnsi="Times New Roman" w:cs="Times New Roman"/>
+                <w:sz w:val="22"/>
+                <w:szCs w:val="22"/>
+              </w:rPr>
+              <w:t>}, Plaintiff, Self-represented</w:t>
+            </w:r>
+          </w:p>
+        </w:tc>
+      </w:tr>
+      <w:tr>
+        <w:tc>
+          <w:tcPr>
+            <w:tcW w:w="3415" w:type="dxa"/>
+          </w:tcPr>
+          <w:p>
+            <w:pPr>
+              <w:spacing w:line="276" w:lineRule="auto"/>
+              <w:ind w:left="-107"/>
+              <w:rPr>
+                <w:rFonts w:ascii="Times New Roman" w:hAnsi="Times New Roman" w:cs="Times New Roman"/>
+                <w:sz w:val="22"/>
+                <w:szCs w:val="22"/>
+              </w:rPr>
+            </w:pPr>
+          </w:p>
+        </w:tc>
+        <w:tc>
+          <w:tcPr>
+            <w:tcW w:w="5945" w:type="dxa"/>
+          </w:tcPr>
+          <w:p>
+            <w:pPr>
+              <w:spacing w:line="360" w:lineRule="auto"/>
               <w:ind w:left="607"/>
               <w:jc w:val="right"/>
               <w:rPr>
@@ -872,41 +1966,6 @@
                 <w:szCs w:val="22"/>
               </w:rPr>
             </w:pPr>
-            <w:r>
-              <w:rPr>
-                <w:rFonts w:ascii="Times New Roman" w:hAnsi="Times New Roman" w:cs="Times New Roman"/>
-                <w:sz w:val="22"/>
-                <w:szCs w:val="22"/>
-              </w:rPr>
-              <w:t xml:space="preserve">     </w:t>
-            </w:r>
-            <w:r>
-              <w:rPr>
-                <w:rFonts w:ascii="Times New Roman" w:hAnsi="Times New Roman" w:cs="Times New Roman"/>
-                <w:sz w:val="22"/>
-                <w:szCs w:val="22"/>
-              </w:rPr>
-              <w:t>__________________________________</w:t>
-            </w:r>
-          </w:p>
-          <w:p>
-            <w:pPr>
-              <w:spacing w:before="60"/>
-              <w:ind w:left="1974"/>
-              <w:rPr>
-                <w:rFonts w:ascii="Times New Roman" w:hAnsi="Times New Roman" w:cs="Times New Roman"/>
-                <w:sz w:val="22"/>
-                <w:szCs w:val="22"/>
-              </w:rPr>
-            </w:pPr>
-            <w:r>
-              <w:rPr>
-                <w:rFonts w:ascii="Times New Roman" w:hAnsi="Times New Roman" w:cs="Times New Roman"/>
-                <w:sz w:val="22"/>
-                <w:szCs w:val="22"/>
-              </w:rPr>
-              <w:t>Plaintiff, In Pro Per</w:t>
-            </w:r>
           </w:p>
         </w:tc>
       </w:tr>
@@ -922,6 +1981,7 @@
       </w:pPr>
     </w:p>
     <w:sectPr>
+      <w:type w:val="continuous"/>
       <w:pgSz w:w="12240" w:h="15840" w:code="1"/>
       <w:pgMar w:top="720" w:right="1440" w:bottom="1440" w:left="1440" w:header="1440" w:footer="1728" w:gutter="0"/>
       <w:cols w:space="720"/>
@@ -929,6 +1989,66 @@
     </w:sectPr>
   </w:body>
 </w:document>
+</file>
+
+<file path=word/endnotes.xml><?xml version="1.0" encoding="utf-8"?>
+<w:endnotes xmlns:wpc="http://schemas.microsoft.com/office/word/2010/wordprocessingCanvas" xmlns:cx="http://schemas.microsoft.com/office/drawing/2014/chartex" xmlns:cx1="http://schemas.microsoft.com/office/drawing/2015/9/8/chartex" xmlns:cx2="http://schemas.microsoft.com/office/drawing/2015/10/21/chartex" xmlns:cx3="http://schemas.microsoft.com/office/drawing/2016/5/9/chartex" xmlns:cx4="http://schemas.microsoft.com/office/drawing/2016/5/10/chartex" xmlns:cx5="http://schemas.microsoft.com/office/drawing/2016/5/11/chartex" xmlns:cx6="http://schemas.microsoft.com/office/drawing/2016/5/12/chartex" xmlns:cx7="http://schemas.microsoft.com/office/drawing/2016/5/13/chartex" xmlns:cx8="http://schemas.microsoft.com/office/drawing/2016/5/14/chartex" xmlns:mc="http://schemas.openxmlformats.org/markup-compatibility/2006" xmlns:aink="http://schemas.microsoft.com/office/drawing/2016/ink" xmlns:am3d="http://schemas.microsoft.com/office/drawing/2017/model3d" xmlns:o="urn:schemas-microsoft-com:office:office" xmlns:oel="http://schemas.microsoft.com/office/2019/extlst" xmlns:r="http://schemas.openxmlformats.org/officeDocument/2006/relationships" xmlns:m="http://schemas.openxmlformats.org/officeDocument/2006/math" xmlns:v="urn:schemas-microsoft-com:vml" xmlns:wp14="http://schemas.microsoft.com/office/word/2010/wordprocessingDrawing" xmlns:wp="http://schemas.openxmlformats.org/drawingml/2006/wordprocessingDrawing" xmlns:w10="urn:schemas-microsoft-com:office:word" xmlns:w="http://schemas.openxmlformats.org/wordprocessingml/2006/main" xmlns:w14="http://schemas.microsoft.com/office/word/2010/wordml" xmlns:w15="http://schemas.microsoft.com/office/word/2012/wordml" xmlns:w16cex="http://schemas.microsoft.com/office/word/2018/wordml/cex" xmlns:w16cid="http://schemas.microsoft.com/office/word/2016/wordml/cid" xmlns:w16="http://schemas.microsoft.com/office/word/2018/wordml" xmlns:w16du="http://schemas.microsoft.com/office/word/2023/wordml/word16du" xmlns:w16sdtdh="http://schemas.microsoft.com/office/word/2020/wordml/sdtdatahash" xmlns:w16sdtfl="http://schemas.microsoft.com/office/word/2024/wordml/sdtformatlock" xmlns:w16se="http://schemas.microsoft.com/office/word/2015/wordml/symex" xmlns:wpg="http://schemas.microsoft.com/office/word/2010/wordprocessingGroup" xmlns:wpi="http://schemas.microsoft.com/office/word/2010/wordprocessingInk" xmlns:wne="http://schemas.microsoft.com/office/word/2006/wordml" xmlns:wps="http://schemas.microsoft.com/office/word/2010/wordprocessingShape" mc:Ignorable="w14 w15 w16se w16cid w16 w16cex w16sdtdh w16sdtfl w16du wp14">
+  <w:endnote w:type="separator" w:id="-1">
+    <w:p>
+      <w:pPr>
+        <w:spacing w:after="0" w:line="240" w:lineRule="auto"/>
+      </w:pPr>
+      <w:r>
+        <w:separator/>
+      </w:r>
+    </w:p>
+  </w:endnote>
+  <w:endnote w:type="continuationSeparator" w:id="0">
+    <w:p>
+      <w:pPr>
+        <w:spacing w:after="0" w:line="240" w:lineRule="auto"/>
+      </w:pPr>
+      <w:r>
+        <w:continuationSeparator/>
+      </w:r>
+    </w:p>
+  </w:endnote>
+</w:endnotes>
+</file>
+
+<file path=word/footer1.xml><?xml version="1.0" encoding="utf-8"?>
+<w:ftr xmlns:wpc="http://schemas.microsoft.com/office/word/2010/wordprocessingCanvas" xmlns:cx="http://schemas.microsoft.com/office/drawing/2014/chartex" xmlns:cx1="http://schemas.microsoft.com/office/drawing/2015/9/8/chartex" xmlns:cx2="http://schemas.microsoft.com/office/drawing/2015/10/21/chartex" xmlns:cx3="http://schemas.microsoft.com/office/drawing/2016/5/9/chartex" xmlns:cx4="http://schemas.microsoft.com/office/drawing/2016/5/10/chartex" xmlns:cx5="http://schemas.microsoft.com/office/drawing/2016/5/11/chartex" xmlns:cx6="http://schemas.microsoft.com/office/drawing/2016/5/12/chartex" xmlns:cx7="http://schemas.microsoft.com/office/drawing/2016/5/13/chartex" xmlns:cx8="http://schemas.microsoft.com/office/drawing/2016/5/14/chartex" xmlns:mc="http://schemas.openxmlformats.org/markup-compatibility/2006" xmlns:aink="http://schemas.microsoft.com/office/drawing/2016/ink" xmlns:am3d="http://schemas.microsoft.com/office/drawing/2017/model3d" xmlns:o="urn:schemas-microsoft-com:office:office" xmlns:oel="http://schemas.microsoft.com/office/2019/extlst" xmlns:r="http://schemas.openxmlformats.org/officeDocument/2006/relationships" xmlns:m="http://schemas.openxmlformats.org/officeDocument/2006/math" xmlns:v="urn:schemas-microsoft-com:vml" xmlns:wp14="http://schemas.microsoft.com/office/word/2010/wordprocessingDrawing" xmlns:wp="http://schemas.openxmlformats.org/drawingml/2006/wordprocessingDrawing" xmlns:w10="urn:schemas-microsoft-com:office:word" xmlns:w="http://schemas.openxmlformats.org/wordprocessingml/2006/main" xmlns:w14="http://schemas.microsoft.com/office/word/2010/wordml" xmlns:w15="http://schemas.microsoft.com/office/word/2012/wordml" xmlns:w16cex="http://schemas.microsoft.com/office/word/2018/wordml/cex" xmlns:w16cid="http://schemas.microsoft.com/office/word/2016/wordml/cid" xmlns:w16="http://schemas.microsoft.com/office/word/2018/wordml" xmlns:w16du="http://schemas.microsoft.com/office/word/2023/wordml/word16du" xmlns:w16sdtdh="http://schemas.microsoft.com/office/word/2020/wordml/sdtdatahash" xmlns:w16sdtfl="http://schemas.microsoft.com/office/word/2024/wordml/sdtformatlock" xmlns:w16se="http://schemas.microsoft.com/office/word/2015/wordml/symex" xmlns:wpg="http://schemas.microsoft.com/office/word/2010/wordprocessingGroup" xmlns:wpi="http://schemas.microsoft.com/office/word/2010/wordprocessingInk" xmlns:wne="http://schemas.microsoft.com/office/word/2006/wordml" xmlns:wps="http://schemas.microsoft.com/office/word/2010/wordprocessingShape" mc:Ignorable="w14 w15 w16se w16cid w16 w16cex w16sdtdh w16sdtfl w16du wp14">
+  <w:p>
+    <w:pPr>
+      <w:pStyle w:val="Footer"/>
+    </w:pPr>
+  </w:p>
+</w:ftr>
+</file>
+
+<file path=word/footnotes.xml><?xml version="1.0" encoding="utf-8"?>
+<w:footnotes xmlns:wpc="http://schemas.microsoft.com/office/word/2010/wordprocessingCanvas" xmlns:cx="http://schemas.microsoft.com/office/drawing/2014/chartex" xmlns:cx1="http://schemas.microsoft.com/office/drawing/2015/9/8/chartex" xmlns:cx2="http://schemas.microsoft.com/office/drawing/2015/10/21/chartex" xmlns:cx3="http://schemas.microsoft.com/office/drawing/2016/5/9/chartex" xmlns:cx4="http://schemas.microsoft.com/office/drawing/2016/5/10/chartex" xmlns:cx5="http://schemas.microsoft.com/office/drawing/2016/5/11/chartex" xmlns:cx6="http://schemas.microsoft.com/office/drawing/2016/5/12/chartex" xmlns:cx7="http://schemas.microsoft.com/office/drawing/2016/5/13/chartex" xmlns:cx8="http://schemas.microsoft.com/office/drawing/2016/5/14/chartex" xmlns:mc="http://schemas.openxmlformats.org/markup-compatibility/2006" xmlns:aink="http://schemas.microsoft.com/office/drawing/2016/ink" xmlns:am3d="http://schemas.microsoft.com/office/drawing/2017/model3d" xmlns:o="urn:schemas-microsoft-com:office:office" xmlns:oel="http://schemas.microsoft.com/office/2019/extlst" xmlns:r="http://schemas.openxmlformats.org/officeDocument/2006/relationships" xmlns:m="http://schemas.openxmlformats.org/officeDocument/2006/math" xmlns:v="urn:schemas-microsoft-com:vml" xmlns:wp14="http://schemas.microsoft.com/office/word/2010/wordprocessingDrawing" xmlns:wp="http://schemas.openxmlformats.org/drawingml/2006/wordprocessingDrawing" xmlns:w10="urn:schemas-microsoft-com:office:word" xmlns:w="http://schemas.openxmlformats.org/wordprocessingml/2006/main" xmlns:w14="http://schemas.microsoft.com/office/word/2010/wordml" xmlns:w15="http://schemas.microsoft.com/office/word/2012/wordml" xmlns:w16cex="http://schemas.microsoft.com/office/word/2018/wordml/cex" xmlns:w16cid="http://schemas.microsoft.com/office/word/2016/wordml/cid" xmlns:w16="http://schemas.microsoft.com/office/word/2018/wordml" xmlns:w16du="http://schemas.microsoft.com/office/word/2023/wordml/word16du" xmlns:w16sdtdh="http://schemas.microsoft.com/office/word/2020/wordml/sdtdatahash" xmlns:w16sdtfl="http://schemas.microsoft.com/office/word/2024/wordml/sdtformatlock" xmlns:w16se="http://schemas.microsoft.com/office/word/2015/wordml/symex" xmlns:wpg="http://schemas.microsoft.com/office/word/2010/wordprocessingGroup" xmlns:wpi="http://schemas.microsoft.com/office/word/2010/wordprocessingInk" xmlns:wne="http://schemas.microsoft.com/office/word/2006/wordml" xmlns:wps="http://schemas.microsoft.com/office/word/2010/wordprocessingShape" mc:Ignorable="w14 w15 w16se w16cid w16 w16cex w16sdtdh w16sdtfl w16du wp14">
+  <w:footnote w:type="separator" w:id="-1">
+    <w:p>
+      <w:pPr>
+        <w:spacing w:after="0" w:line="240" w:lineRule="auto"/>
+      </w:pPr>
+      <w:r>
+        <w:separator/>
+      </w:r>
+    </w:p>
+  </w:footnote>
+  <w:footnote w:type="continuationSeparator" w:id="0">
+    <w:p>
+      <w:pPr>
+        <w:spacing w:after="0" w:line="240" w:lineRule="auto"/>
+      </w:pPr>
+      <w:r>
+        <w:continuationSeparator/>
+      </w:r>
+    </w:p>
+  </w:footnote>
+</w:footnotes>
 </file>
 
 <file path=word/numbering.xml><?xml version="1.0" encoding="utf-8"?>
@@ -2228,6 +3348,28 @@
       </w:tblBorders>
     </w:tblPr>
   </w:style>
+  <w:style w:type="paragraph" w:styleId="Footer">
+    <w:name w:val="footer"/>
+    <w:basedOn w:val="Normal"/>
+    <w:link w:val="FooterChar"/>
+    <w:uiPriority w:val="99"/>
+    <w:unhideWhenUsed/>
+    <w:rsid w:val="007712CF"/>
+    <w:pPr>
+      <w:tabs>
+        <w:tab w:val="center" w:pos="4680"/>
+        <w:tab w:val="right" w:pos="9360"/>
+      </w:tabs>
+      <w:spacing w:after="0" w:line="240" w:lineRule="auto"/>
+    </w:pPr>
+  </w:style>
+  <w:style w:type="character" w:customStyle="1" w:styleId="FooterChar">
+    <w:name w:val="Footer Char"/>
+    <w:basedOn w:val="DefaultParagraphFont"/>
+    <w:link w:val="Footer"/>
+    <w:uiPriority w:val="99"/>
+    <w:rsid w:val="007712CF"/>
+  </w:style>
 </w:styles>
 </file>
 
@@ -2524,4 +3666,16 @@
     </a:ext>
   </a:extLst>
 </a:theme>
+</file>
+
+<file path=customXml/item1.xml><?xml version="1.0" encoding="utf-8"?>
+<b:Sources xmlns:b="http://schemas.openxmlformats.org/officeDocument/2006/bibliography" xmlns="http://schemas.openxmlformats.org/officeDocument/2006/bibliography" SelectedStyle="\APASixthEditionOfficeOnline.xsl" StyleName="APA" Version="6"/>
+</file>
+
+<file path=customXml/itemProps1.xml><?xml version="1.0" encoding="utf-8"?>
+<ds:datastoreItem xmlns:ds="http://schemas.openxmlformats.org/officeDocument/2006/customXml" ds:itemID="{BE90C4CC-3717-454D-BA0E-0BCA60276E41}">
+  <ds:schemaRefs>
+    <ds:schemaRef ds:uri="http://schemas.openxmlformats.org/officeDocument/2006/bibliography"/>
+  </ds:schemaRefs>
+</ds:datastoreItem>
 </file>
</xml_diff>